<commit_message>
agregado Avara a anexo C
</commit_message>
<xml_diff>
--- a/docs/Anexo C.docx
+++ b/docs/Anexo C.docx
@@ -8410,7 +8410,6 @@
           <w:lang w:val="es-ES"/>
         </w:rPr>
       </w:pPr>
-      <w:bookmarkStart w:id="0" w:name="_GoBack"/>
       <w:r>
         <w:lastRenderedPageBreak/>
         <w:pict>
@@ -8439,7 +8438,6 @@
           </v:shape>
         </w:pict>
       </w:r>
-      <w:bookmarkEnd w:id="0"/>
     </w:p>
     <w:p>
       <w:pPr>
@@ -20316,6 +20314,3174 @@
         <w:pict>
           <v:shape id="_x0000_i1026" type="#_x0000_t75" style="width:395.25pt;height:761.25pt;mso-left-percent:-10001;mso-top-percent:-10001;mso-position-horizontal:absolute;mso-position-horizontal-relative:char;mso-position-vertical:absolute;mso-position-vertical-relative:line;mso-left-percent:-10001;mso-top-percent:-10001">
             <v:imagedata r:id="rId7" o:title="arbol de busqueda inicial"/>
+          </v:shape>
+        </w:pict>
+      </w:r>
+    </w:p>
+    <w:p>
+      <w:pPr>
+        <w:spacing w:after="0" w:line="240" w:lineRule="auto"/>
+        <w:jc w:val="both"/>
+        <w:textAlignment w:val="baseline"/>
+        <w:rPr>
+          <w:rFonts w:ascii="Segoe UI" w:eastAsia="Times New Roman" w:hAnsi="Segoe UI" w:cs="Segoe UI"/>
+          <w:b/>
+          <w:bCs/>
+          <w:sz w:val="12"/>
+          <w:szCs w:val="12"/>
+          <w:lang w:val="es-ES" w:eastAsia="es-AR"/>
+        </w:rPr>
+      </w:pPr>
+      <w:r>
+        <w:rPr>
+          <w:rFonts w:ascii="Times" w:eastAsia="Times New Roman" w:hAnsi="Times" w:cs="Times"/>
+          <w:b/>
+          <w:bCs/>
+          <w:sz w:val="24"/>
+          <w:szCs w:val="24"/>
+          <w:lang w:eastAsia="es-AR"/>
+        </w:rPr>
+        <w:lastRenderedPageBreak/>
+        <w:t xml:space="preserve">Estrategia </w:t>
+      </w:r>
+      <w:r>
+        <w:rPr>
+          <w:rFonts w:ascii="Times" w:eastAsia="Times New Roman" w:hAnsi="Times" w:cs="Times"/>
+          <w:b/>
+          <w:bCs/>
+          <w:sz w:val="24"/>
+          <w:szCs w:val="24"/>
+          <w:lang w:eastAsia="es-AR"/>
+        </w:rPr>
+        <w:t>Avara</w:t>
+      </w:r>
+    </w:p>
+    <w:p>
+      <w:pPr>
+        <w:spacing w:after="0" w:line="240" w:lineRule="auto"/>
+        <w:ind w:firstLine="225"/>
+        <w:jc w:val="both"/>
+        <w:textAlignment w:val="baseline"/>
+        <w:rPr>
+          <w:rFonts w:ascii="Times" w:eastAsia="Times New Roman" w:hAnsi="Times" w:cs="Times"/>
+          <w:b/>
+          <w:bCs/>
+          <w:sz w:val="20"/>
+          <w:szCs w:val="20"/>
+          <w:lang w:eastAsia="es-AR"/>
+        </w:rPr>
+      </w:pPr>
+    </w:p>
+    <w:p>
+      <w:pPr>
+        <w:spacing w:after="0" w:line="240" w:lineRule="auto"/>
+        <w:ind w:firstLine="225"/>
+        <w:jc w:val="both"/>
+        <w:textAlignment w:val="baseline"/>
+        <w:rPr>
+          <w:rFonts w:ascii="Times" w:eastAsia="Times New Roman" w:hAnsi="Times" w:cs="Times"/>
+          <w:b/>
+          <w:bCs/>
+          <w:sz w:val="20"/>
+          <w:szCs w:val="20"/>
+          <w:lang w:eastAsia="es-AR"/>
+        </w:rPr>
+      </w:pPr>
+    </w:p>
+    <w:p>
+      <w:pPr>
+        <w:spacing w:after="0" w:line="240" w:lineRule="auto"/>
+        <w:ind w:firstLine="225"/>
+        <w:jc w:val="both"/>
+        <w:textAlignment w:val="baseline"/>
+        <w:rPr>
+          <w:rFonts w:ascii="Segoe UI" w:eastAsia="Times New Roman" w:hAnsi="Segoe UI" w:cs="Segoe UI"/>
+          <w:b/>
+          <w:bCs/>
+          <w:sz w:val="12"/>
+          <w:szCs w:val="12"/>
+          <w:lang w:val="es-ES" w:eastAsia="es-AR"/>
+        </w:rPr>
+      </w:pPr>
+      <w:r>
+        <w:rPr>
+          <w:rFonts w:ascii="Times" w:eastAsia="Times New Roman" w:hAnsi="Times" w:cs="Times"/>
+          <w:b/>
+          <w:bCs/>
+          <w:sz w:val="20"/>
+          <w:szCs w:val="20"/>
+          <w:lang w:eastAsia="es-AR"/>
+        </w:rPr>
+        <w:t>Resultado de la estrategia</w:t>
+      </w:r>
+      <w:r>
+        <w:rPr>
+          <w:rFonts w:ascii="Times" w:eastAsia="Times New Roman" w:hAnsi="Times" w:cs="Times"/>
+          <w:b/>
+          <w:bCs/>
+          <w:sz w:val="20"/>
+          <w:szCs w:val="20"/>
+          <w:lang w:val="es-ES" w:eastAsia="es-AR"/>
+        </w:rPr>
+        <w:t>:</w:t>
+      </w:r>
+    </w:p>
+    <w:p>
+      <w:pPr>
+        <w:spacing w:line="240" w:lineRule="auto"/>
+        <w:rPr>
+          <w:rFonts w:ascii="Times New Roman" w:hAnsi="Times New Roman" w:cs="Times New Roman"/>
+          <w:sz w:val="20"/>
+          <w:szCs w:val="20"/>
+        </w:rPr>
+      </w:pPr>
+    </w:p>
+    <w:p>
+      <w:pPr>
+        <w:spacing w:after="0" w:line="240" w:lineRule="auto"/>
+        <w:ind w:firstLine="225"/>
+        <w:textAlignment w:val="baseline"/>
+        <w:rPr>
+          <w:rFonts w:ascii="Segoe UI" w:eastAsia="Times New Roman" w:hAnsi="Segoe UI" w:cs="Segoe UI"/>
+          <w:sz w:val="12"/>
+          <w:szCs w:val="12"/>
+          <w:lang w:val="en-US" w:eastAsia="es-AR"/>
+        </w:rPr>
+      </w:pPr>
+      <w:r>
+        <w:rPr>
+          <w:rFonts w:ascii="Times" w:eastAsia="Times New Roman" w:hAnsi="Times" w:cs="Times"/>
+          <w:sz w:val="20"/>
+          <w:szCs w:val="20"/>
+          <w:lang w:eastAsia="es-AR"/>
+        </w:rPr>
+        <w:t>----------------------------------------------------</w:t>
+      </w:r>
+      <w:r>
+        <w:rPr>
+          <w:rFonts w:ascii="Times" w:eastAsia="Times New Roman" w:hAnsi="Times" w:cs="Times"/>
+          <w:sz w:val="20"/>
+          <w:szCs w:val="20"/>
+          <w:lang w:val="en-US" w:eastAsia="es-AR"/>
+        </w:rPr>
+        <w:t> </w:t>
+      </w:r>
+    </w:p>
+    <w:p>
+      <w:pPr>
+        <w:spacing w:after="0" w:line="240" w:lineRule="auto"/>
+        <w:ind w:firstLine="225"/>
+        <w:textAlignment w:val="baseline"/>
+        <w:rPr>
+          <w:rFonts w:ascii="Segoe UI" w:eastAsia="Times New Roman" w:hAnsi="Segoe UI" w:cs="Segoe UI"/>
+          <w:sz w:val="12"/>
+          <w:szCs w:val="12"/>
+          <w:lang w:val="en-US" w:eastAsia="es-AR"/>
+        </w:rPr>
+      </w:pPr>
+      <w:r>
+        <w:rPr>
+          <w:rFonts w:ascii="Times" w:eastAsia="Times New Roman" w:hAnsi="Times" w:cs="Times"/>
+          <w:sz w:val="20"/>
+          <w:szCs w:val="20"/>
+          <w:lang w:eastAsia="es-AR"/>
+        </w:rPr>
+        <w:t xml:space="preserve">--- </w:t>
+      </w:r>
+      <w:proofErr w:type="spellStart"/>
+      <w:r>
+        <w:rPr>
+          <w:rFonts w:ascii="Times" w:eastAsia="Times New Roman" w:hAnsi="Times" w:cs="Times"/>
+          <w:sz w:val="20"/>
+          <w:szCs w:val="20"/>
+          <w:lang w:eastAsia="es-AR"/>
+        </w:rPr>
+        <w:t>Search</w:t>
+      </w:r>
+      <w:proofErr w:type="spellEnd"/>
+      <w:r>
+        <w:rPr>
+          <w:rFonts w:ascii="Times" w:eastAsia="Times New Roman" w:hAnsi="Times" w:cs="Times"/>
+          <w:sz w:val="20"/>
+          <w:szCs w:val="20"/>
+          <w:lang w:eastAsia="es-AR"/>
+        </w:rPr>
+        <w:t xml:space="preserve"> </w:t>
+      </w:r>
+      <w:proofErr w:type="spellStart"/>
+      <w:r>
+        <w:rPr>
+          <w:rFonts w:ascii="Times" w:eastAsia="Times New Roman" w:hAnsi="Times" w:cs="Times"/>
+          <w:sz w:val="20"/>
+          <w:szCs w:val="20"/>
+          <w:lang w:eastAsia="es-AR"/>
+        </w:rPr>
+        <w:t>Based</w:t>
+      </w:r>
+      <w:proofErr w:type="spellEnd"/>
+      <w:r>
+        <w:rPr>
+          <w:rFonts w:ascii="Times" w:eastAsia="Times New Roman" w:hAnsi="Times" w:cs="Times"/>
+          <w:sz w:val="20"/>
+          <w:szCs w:val="20"/>
+          <w:lang w:eastAsia="es-AR"/>
+        </w:rPr>
+        <w:t xml:space="preserve"> Simulator ---</w:t>
+      </w:r>
+      <w:r>
+        <w:rPr>
+          <w:rFonts w:ascii="Times" w:eastAsia="Times New Roman" w:hAnsi="Times" w:cs="Times"/>
+          <w:sz w:val="20"/>
+          <w:szCs w:val="20"/>
+          <w:lang w:val="en-US" w:eastAsia="es-AR"/>
+        </w:rPr>
+        <w:t> </w:t>
+      </w:r>
+    </w:p>
+    <w:p>
+      <w:pPr>
+        <w:spacing w:after="0" w:line="240" w:lineRule="auto"/>
+        <w:ind w:firstLine="225"/>
+        <w:textAlignment w:val="baseline"/>
+        <w:rPr>
+          <w:rFonts w:ascii="Segoe UI" w:eastAsia="Times New Roman" w:hAnsi="Segoe UI" w:cs="Segoe UI"/>
+          <w:sz w:val="12"/>
+          <w:szCs w:val="12"/>
+          <w:lang w:val="en-US" w:eastAsia="es-AR"/>
+        </w:rPr>
+      </w:pPr>
+      <w:r>
+        <w:rPr>
+          <w:rFonts w:ascii="Times" w:eastAsia="Times New Roman" w:hAnsi="Times" w:cs="Times"/>
+          <w:sz w:val="20"/>
+          <w:szCs w:val="20"/>
+          <w:lang w:eastAsia="es-AR"/>
+        </w:rPr>
+        <w:t>----------------------------------------------------</w:t>
+      </w:r>
+      <w:r>
+        <w:rPr>
+          <w:rFonts w:ascii="Times" w:eastAsia="Times New Roman" w:hAnsi="Times" w:cs="Times"/>
+          <w:sz w:val="20"/>
+          <w:szCs w:val="20"/>
+          <w:lang w:val="en-US" w:eastAsia="es-AR"/>
+        </w:rPr>
+        <w:t> </w:t>
+      </w:r>
+    </w:p>
+    <w:p>
+      <w:pPr>
+        <w:spacing w:after="0" w:line="240" w:lineRule="auto"/>
+        <w:ind w:firstLine="225"/>
+        <w:textAlignment w:val="baseline"/>
+        <w:rPr>
+          <w:rFonts w:ascii="Segoe UI" w:eastAsia="Times New Roman" w:hAnsi="Segoe UI" w:cs="Segoe UI"/>
+          <w:sz w:val="12"/>
+          <w:szCs w:val="12"/>
+          <w:lang w:val="en-US" w:eastAsia="es-AR"/>
+        </w:rPr>
+      </w:pPr>
+      <w:r>
+        <w:rPr>
+          <w:rFonts w:ascii="Times" w:eastAsia="Times New Roman" w:hAnsi="Times" w:cs="Times"/>
+          <w:sz w:val="20"/>
+          <w:szCs w:val="20"/>
+          <w:lang w:eastAsia="es-AR"/>
+        </w:rPr>
+        <w:t> </w:t>
+      </w:r>
+      <w:r>
+        <w:rPr>
+          <w:rFonts w:ascii="Times" w:eastAsia="Times New Roman" w:hAnsi="Times" w:cs="Times"/>
+          <w:sz w:val="20"/>
+          <w:szCs w:val="20"/>
+          <w:lang w:val="en-US" w:eastAsia="es-AR"/>
+        </w:rPr>
+        <w:t> </w:t>
+      </w:r>
+    </w:p>
+    <w:p>
+      <w:pPr>
+        <w:spacing w:after="0" w:line="240" w:lineRule="auto"/>
+        <w:ind w:firstLine="225"/>
+        <w:textAlignment w:val="baseline"/>
+        <w:rPr>
+          <w:rFonts w:ascii="Segoe UI" w:eastAsia="Times New Roman" w:hAnsi="Segoe UI" w:cs="Segoe UI"/>
+          <w:sz w:val="12"/>
+          <w:szCs w:val="12"/>
+          <w:lang w:val="en-US" w:eastAsia="es-AR"/>
+        </w:rPr>
+      </w:pPr>
+      <w:proofErr w:type="spellStart"/>
+      <w:r>
+        <w:rPr>
+          <w:rFonts w:ascii="Times" w:eastAsia="Times New Roman" w:hAnsi="Times" w:cs="Times"/>
+          <w:sz w:val="20"/>
+          <w:szCs w:val="20"/>
+          <w:lang w:eastAsia="es-AR"/>
+        </w:rPr>
+        <w:t>Goal</w:t>
+      </w:r>
+      <w:proofErr w:type="spellEnd"/>
+      <w:r>
+        <w:rPr>
+          <w:rFonts w:ascii="Times" w:eastAsia="Times New Roman" w:hAnsi="Times" w:cs="Times"/>
+          <w:sz w:val="20"/>
+          <w:szCs w:val="20"/>
+          <w:lang w:eastAsia="es-AR"/>
+        </w:rPr>
+        <w:t>: </w:t>
+      </w:r>
+      <w:proofErr w:type="spellStart"/>
+      <w:r>
+        <w:rPr>
+          <w:rFonts w:ascii="Times" w:eastAsia="Times New Roman" w:hAnsi="Times" w:cs="Times"/>
+          <w:sz w:val="20"/>
+          <w:szCs w:val="20"/>
+          <w:lang w:eastAsia="es-AR"/>
+        </w:rPr>
+        <w:t>Camara</w:t>
+      </w:r>
+      <w:proofErr w:type="spellEnd"/>
+      <w:r>
+        <w:rPr>
+          <w:rFonts w:ascii="Times" w:eastAsia="Times New Roman" w:hAnsi="Times" w:cs="Times"/>
+          <w:sz w:val="20"/>
+          <w:szCs w:val="20"/>
+          <w:lang w:eastAsia="es-AR"/>
+        </w:rPr>
+        <w:t xml:space="preserve"> en hogares en 145 - Santiago </w:t>
+      </w:r>
+      <w:proofErr w:type="spellStart"/>
+      <w:r>
+        <w:rPr>
+          <w:rFonts w:ascii="Times" w:eastAsia="Times New Roman" w:hAnsi="Times" w:cs="Times"/>
+          <w:sz w:val="20"/>
+          <w:szCs w:val="20"/>
+          <w:lang w:eastAsia="es-AR"/>
+        </w:rPr>
+        <w:t>Derqui</w:t>
+      </w:r>
+      <w:proofErr w:type="spellEnd"/>
+      <w:r>
+        <w:rPr>
+          <w:rFonts w:ascii="Times" w:eastAsia="Times New Roman" w:hAnsi="Times" w:cs="Times"/>
+          <w:sz w:val="20"/>
+          <w:szCs w:val="20"/>
+          <w:lang w:eastAsia="es-AR"/>
+        </w:rPr>
+        <w:t xml:space="preserve"> # Dorrego. Enviando patrullero.</w:t>
+      </w:r>
+      <w:r>
+        <w:rPr>
+          <w:rFonts w:ascii="Times" w:eastAsia="Times New Roman" w:hAnsi="Times" w:cs="Times"/>
+          <w:sz w:val="20"/>
+          <w:szCs w:val="20"/>
+          <w:lang w:val="en-US" w:eastAsia="es-AR"/>
+        </w:rPr>
+        <w:t> </w:t>
+      </w:r>
+    </w:p>
+    <w:p>
+      <w:pPr>
+        <w:spacing w:after="0" w:line="240" w:lineRule="auto"/>
+        <w:ind w:firstLine="225"/>
+        <w:textAlignment w:val="baseline"/>
+        <w:rPr>
+          <w:rFonts w:ascii="Segoe UI" w:eastAsia="Times New Roman" w:hAnsi="Segoe UI" w:cs="Segoe UI"/>
+          <w:sz w:val="12"/>
+          <w:szCs w:val="12"/>
+          <w:lang w:val="en-US" w:eastAsia="es-AR"/>
+        </w:rPr>
+      </w:pPr>
+      <w:r>
+        <w:rPr>
+          <w:rFonts w:ascii="Times" w:eastAsia="Times New Roman" w:hAnsi="Times" w:cs="Times"/>
+          <w:sz w:val="20"/>
+          <w:szCs w:val="20"/>
+          <w:lang w:eastAsia="es-AR"/>
+        </w:rPr>
+        <w:t>------------------------------------</w:t>
+      </w:r>
+      <w:r>
+        <w:rPr>
+          <w:rFonts w:ascii="Times" w:eastAsia="Times New Roman" w:hAnsi="Times" w:cs="Times"/>
+          <w:sz w:val="20"/>
+          <w:szCs w:val="20"/>
+          <w:lang w:val="en-US" w:eastAsia="es-AR"/>
+        </w:rPr>
+        <w:t> </w:t>
+      </w:r>
+    </w:p>
+    <w:p>
+      <w:pPr>
+        <w:spacing w:after="0" w:line="240" w:lineRule="auto"/>
+        <w:ind w:firstLine="225"/>
+        <w:textAlignment w:val="baseline"/>
+        <w:rPr>
+          <w:rFonts w:ascii="Segoe UI" w:eastAsia="Times New Roman" w:hAnsi="Segoe UI" w:cs="Segoe UI"/>
+          <w:sz w:val="12"/>
+          <w:szCs w:val="12"/>
+          <w:lang w:val="en-US" w:eastAsia="es-AR"/>
+        </w:rPr>
+      </w:pPr>
+      <w:proofErr w:type="spellStart"/>
+      <w:r>
+        <w:rPr>
+          <w:rFonts w:ascii="Times" w:eastAsia="Times New Roman" w:hAnsi="Times" w:cs="Times"/>
+          <w:sz w:val="20"/>
+          <w:szCs w:val="20"/>
+          <w:lang w:eastAsia="es-AR"/>
+        </w:rPr>
+        <w:t>Sending</w:t>
+      </w:r>
+      <w:proofErr w:type="spellEnd"/>
+      <w:r>
+        <w:rPr>
+          <w:rFonts w:ascii="Times" w:eastAsia="Times New Roman" w:hAnsi="Times" w:cs="Times"/>
+          <w:sz w:val="20"/>
+          <w:szCs w:val="20"/>
+          <w:lang w:eastAsia="es-AR"/>
+        </w:rPr>
+        <w:t> </w:t>
+      </w:r>
+      <w:proofErr w:type="spellStart"/>
+      <w:r>
+        <w:rPr>
+          <w:rFonts w:ascii="Times" w:eastAsia="Times New Roman" w:hAnsi="Times" w:cs="Times"/>
+          <w:sz w:val="20"/>
+          <w:szCs w:val="20"/>
+          <w:lang w:eastAsia="es-AR"/>
+        </w:rPr>
+        <w:t>perception</w:t>
+      </w:r>
+      <w:proofErr w:type="spellEnd"/>
+      <w:r>
+        <w:rPr>
+          <w:rFonts w:ascii="Times" w:eastAsia="Times New Roman" w:hAnsi="Times" w:cs="Times"/>
+          <w:sz w:val="20"/>
+          <w:szCs w:val="20"/>
+          <w:lang w:eastAsia="es-AR"/>
+        </w:rPr>
+        <w:t> to </w:t>
+      </w:r>
+      <w:proofErr w:type="spellStart"/>
+      <w:r>
+        <w:rPr>
+          <w:rFonts w:ascii="Times" w:eastAsia="Times New Roman" w:hAnsi="Times" w:cs="Times"/>
+          <w:sz w:val="20"/>
+          <w:szCs w:val="20"/>
+          <w:lang w:eastAsia="es-AR"/>
+        </w:rPr>
+        <w:t>agent</w:t>
+      </w:r>
+      <w:proofErr w:type="spellEnd"/>
+      <w:r>
+        <w:rPr>
+          <w:rFonts w:ascii="Times" w:eastAsia="Times New Roman" w:hAnsi="Times" w:cs="Times"/>
+          <w:sz w:val="20"/>
+          <w:szCs w:val="20"/>
+          <w:lang w:eastAsia="es-AR"/>
+        </w:rPr>
+        <w:t>...</w:t>
+      </w:r>
+      <w:r>
+        <w:rPr>
+          <w:rFonts w:ascii="Times" w:eastAsia="Times New Roman" w:hAnsi="Times" w:cs="Times"/>
+          <w:sz w:val="20"/>
+          <w:szCs w:val="20"/>
+          <w:lang w:val="en-US" w:eastAsia="es-AR"/>
+        </w:rPr>
+        <w:t> </w:t>
+      </w:r>
+    </w:p>
+    <w:p>
+      <w:pPr>
+        <w:spacing w:after="0" w:line="240" w:lineRule="auto"/>
+        <w:ind w:firstLine="225"/>
+        <w:textAlignment w:val="baseline"/>
+        <w:rPr>
+          <w:rFonts w:ascii="Segoe UI" w:eastAsia="Times New Roman" w:hAnsi="Segoe UI" w:cs="Segoe UI"/>
+          <w:sz w:val="12"/>
+          <w:szCs w:val="12"/>
+          <w:lang w:val="en-US" w:eastAsia="es-AR"/>
+        </w:rPr>
+      </w:pPr>
+      <w:proofErr w:type="spellStart"/>
+      <w:r>
+        <w:rPr>
+          <w:rFonts w:ascii="Times" w:eastAsia="Times New Roman" w:hAnsi="Times" w:cs="Times"/>
+          <w:sz w:val="20"/>
+          <w:szCs w:val="20"/>
+          <w:lang w:eastAsia="es-AR"/>
+        </w:rPr>
+        <w:t>Perception</w:t>
+      </w:r>
+      <w:proofErr w:type="spellEnd"/>
+      <w:r>
+        <w:rPr>
+          <w:rFonts w:ascii="Times" w:eastAsia="Times New Roman" w:hAnsi="Times" w:cs="Times"/>
+          <w:sz w:val="20"/>
+          <w:szCs w:val="20"/>
+          <w:lang w:eastAsia="es-AR"/>
+        </w:rPr>
+        <w:t>: </w:t>
+      </w:r>
+      <w:r>
+        <w:rPr>
+          <w:rFonts w:ascii="Times" w:eastAsia="Times New Roman" w:hAnsi="Times" w:cs="Times"/>
+          <w:sz w:val="20"/>
+          <w:szCs w:val="20"/>
+          <w:lang w:val="en-US" w:eastAsia="es-AR"/>
+        </w:rPr>
+        <w:t> </w:t>
+      </w:r>
+    </w:p>
+    <w:p>
+      <w:pPr>
+        <w:spacing w:after="0" w:line="240" w:lineRule="auto"/>
+        <w:ind w:firstLine="225"/>
+        <w:textAlignment w:val="baseline"/>
+        <w:rPr>
+          <w:rFonts w:ascii="Segoe UI" w:eastAsia="Times New Roman" w:hAnsi="Segoe UI" w:cs="Segoe UI"/>
+          <w:sz w:val="12"/>
+          <w:szCs w:val="12"/>
+          <w:lang w:val="en-US" w:eastAsia="es-AR"/>
+        </w:rPr>
+      </w:pPr>
+      <w:r>
+        <w:rPr>
+          <w:rFonts w:ascii="Times" w:eastAsia="Times New Roman" w:hAnsi="Times" w:cs="Times"/>
+          <w:sz w:val="20"/>
+          <w:szCs w:val="20"/>
+          <w:lang w:eastAsia="es-AR"/>
+        </w:rPr>
+        <w:t>    Obstáculos:</w:t>
+      </w:r>
+      <w:r>
+        <w:rPr>
+          <w:rFonts w:ascii="Times" w:eastAsia="Times New Roman" w:hAnsi="Times" w:cs="Times"/>
+          <w:sz w:val="20"/>
+          <w:szCs w:val="20"/>
+          <w:lang w:val="en-US" w:eastAsia="es-AR"/>
+        </w:rPr>
+        <w:t> </w:t>
+      </w:r>
+    </w:p>
+    <w:p>
+      <w:pPr>
+        <w:spacing w:after="0" w:line="240" w:lineRule="auto"/>
+        <w:ind w:firstLine="225"/>
+        <w:textAlignment w:val="baseline"/>
+        <w:rPr>
+          <w:rFonts w:ascii="Segoe UI" w:eastAsia="Times New Roman" w:hAnsi="Segoe UI" w:cs="Segoe UI"/>
+          <w:sz w:val="12"/>
+          <w:szCs w:val="12"/>
+          <w:lang w:val="en-US" w:eastAsia="es-AR"/>
+        </w:rPr>
+      </w:pPr>
+      <w:r>
+        <w:rPr>
+          <w:rFonts w:ascii="Times" w:eastAsia="Times New Roman" w:hAnsi="Times" w:cs="Times"/>
+          <w:sz w:val="20"/>
+          <w:szCs w:val="20"/>
+          <w:lang w:eastAsia="es-AR"/>
+        </w:rPr>
+        <w:t xml:space="preserve">        Tipo: Parcial. Nombre: CORTE. Lugar: 154 - José María </w:t>
+      </w:r>
+      <w:proofErr w:type="spellStart"/>
+      <w:r>
+        <w:rPr>
+          <w:rFonts w:ascii="Times" w:eastAsia="Times New Roman" w:hAnsi="Times" w:cs="Times"/>
+          <w:sz w:val="20"/>
+          <w:szCs w:val="20"/>
+          <w:lang w:eastAsia="es-AR"/>
+        </w:rPr>
+        <w:t>Zuviría</w:t>
+      </w:r>
+      <w:proofErr w:type="spellEnd"/>
+      <w:r>
+        <w:rPr>
+          <w:rFonts w:ascii="Times" w:eastAsia="Times New Roman" w:hAnsi="Times" w:cs="Times"/>
+          <w:sz w:val="20"/>
+          <w:szCs w:val="20"/>
+          <w:lang w:eastAsia="es-AR"/>
+        </w:rPr>
+        <w:t xml:space="preserve"> # Dorrego.</w:t>
+      </w:r>
+      <w:r>
+        <w:rPr>
+          <w:rFonts w:ascii="Times" w:eastAsia="Times New Roman" w:hAnsi="Times" w:cs="Times"/>
+          <w:sz w:val="20"/>
+          <w:szCs w:val="20"/>
+          <w:lang w:val="en-US" w:eastAsia="es-AR"/>
+        </w:rPr>
+        <w:t> </w:t>
+      </w:r>
+    </w:p>
+    <w:p>
+      <w:pPr>
+        <w:spacing w:after="0" w:line="240" w:lineRule="auto"/>
+        <w:ind w:firstLine="225"/>
+        <w:textAlignment w:val="baseline"/>
+        <w:rPr>
+          <w:rFonts w:ascii="Segoe UI" w:eastAsia="Times New Roman" w:hAnsi="Segoe UI" w:cs="Segoe UI"/>
+          <w:sz w:val="12"/>
+          <w:szCs w:val="12"/>
+          <w:lang w:val="en-US" w:eastAsia="es-AR"/>
+        </w:rPr>
+      </w:pPr>
+      <w:r>
+        <w:rPr>
+          <w:rFonts w:ascii="Times" w:eastAsia="Times New Roman" w:hAnsi="Times" w:cs="Times"/>
+          <w:sz w:val="20"/>
+          <w:szCs w:val="20"/>
+          <w:lang w:eastAsia="es-AR"/>
+        </w:rPr>
+        <w:t xml:space="preserve">        Tipo: Parcial. Nombre: BACHEO. Lugar: 154 - José María </w:t>
+      </w:r>
+      <w:proofErr w:type="spellStart"/>
+      <w:r>
+        <w:rPr>
+          <w:rFonts w:ascii="Times" w:eastAsia="Times New Roman" w:hAnsi="Times" w:cs="Times"/>
+          <w:sz w:val="20"/>
+          <w:szCs w:val="20"/>
+          <w:lang w:eastAsia="es-AR"/>
+        </w:rPr>
+        <w:t>Zuviría</w:t>
+      </w:r>
+      <w:proofErr w:type="spellEnd"/>
+      <w:r>
+        <w:rPr>
+          <w:rFonts w:ascii="Times" w:eastAsia="Times New Roman" w:hAnsi="Times" w:cs="Times"/>
+          <w:sz w:val="20"/>
+          <w:szCs w:val="20"/>
+          <w:lang w:eastAsia="es-AR"/>
+        </w:rPr>
+        <w:t xml:space="preserve"> # Dorrego.</w:t>
+      </w:r>
+      <w:r>
+        <w:rPr>
+          <w:rFonts w:ascii="Times" w:eastAsia="Times New Roman" w:hAnsi="Times" w:cs="Times"/>
+          <w:sz w:val="20"/>
+          <w:szCs w:val="20"/>
+          <w:lang w:val="en-US" w:eastAsia="es-AR"/>
+        </w:rPr>
+        <w:t> </w:t>
+      </w:r>
+    </w:p>
+    <w:p>
+      <w:pPr>
+        <w:spacing w:after="0" w:line="240" w:lineRule="auto"/>
+        <w:ind w:firstLine="225"/>
+        <w:textAlignment w:val="baseline"/>
+        <w:rPr>
+          <w:rFonts w:ascii="Segoe UI" w:eastAsia="Times New Roman" w:hAnsi="Segoe UI" w:cs="Segoe UI"/>
+          <w:sz w:val="12"/>
+          <w:szCs w:val="12"/>
+          <w:lang w:val="en-US" w:eastAsia="es-AR"/>
+        </w:rPr>
+      </w:pPr>
+      <w:proofErr w:type="spellStart"/>
+      <w:r>
+        <w:rPr>
+          <w:rFonts w:ascii="Times" w:eastAsia="Times New Roman" w:hAnsi="Times" w:cs="Times"/>
+          <w:sz w:val="20"/>
+          <w:szCs w:val="20"/>
+          <w:lang w:eastAsia="es-AR"/>
+        </w:rPr>
+        <w:t>Agent</w:t>
+      </w:r>
+      <w:proofErr w:type="spellEnd"/>
+      <w:r>
+        <w:rPr>
+          <w:rFonts w:ascii="Times" w:eastAsia="Times New Roman" w:hAnsi="Times" w:cs="Times"/>
+          <w:sz w:val="20"/>
+          <w:szCs w:val="20"/>
+          <w:lang w:eastAsia="es-AR"/>
+        </w:rPr>
+        <w:t> </w:t>
+      </w:r>
+      <w:proofErr w:type="spellStart"/>
+      <w:r>
+        <w:rPr>
+          <w:rFonts w:ascii="Times" w:eastAsia="Times New Roman" w:hAnsi="Times" w:cs="Times"/>
+          <w:sz w:val="20"/>
+          <w:szCs w:val="20"/>
+          <w:lang w:eastAsia="es-AR"/>
+        </w:rPr>
+        <w:t>State</w:t>
+      </w:r>
+      <w:proofErr w:type="spellEnd"/>
+      <w:r>
+        <w:rPr>
+          <w:rFonts w:ascii="Times" w:eastAsia="Times New Roman" w:hAnsi="Times" w:cs="Times"/>
+          <w:sz w:val="20"/>
+          <w:szCs w:val="20"/>
+          <w:lang w:eastAsia="es-AR"/>
+        </w:rPr>
+        <w:t>: </w:t>
+      </w:r>
+      <w:r>
+        <w:rPr>
+          <w:rFonts w:ascii="Times" w:eastAsia="Times New Roman" w:hAnsi="Times" w:cs="Times"/>
+          <w:sz w:val="20"/>
+          <w:szCs w:val="20"/>
+          <w:lang w:val="en-US" w:eastAsia="es-AR"/>
+        </w:rPr>
+        <w:t> </w:t>
+      </w:r>
+    </w:p>
+    <w:p>
+      <w:pPr>
+        <w:spacing w:after="0" w:line="240" w:lineRule="auto"/>
+        <w:ind w:firstLine="225"/>
+        <w:textAlignment w:val="baseline"/>
+        <w:rPr>
+          <w:rFonts w:ascii="Segoe UI" w:eastAsia="Times New Roman" w:hAnsi="Segoe UI" w:cs="Segoe UI"/>
+          <w:sz w:val="12"/>
+          <w:szCs w:val="12"/>
+          <w:lang w:val="en-US" w:eastAsia="es-AR"/>
+        </w:rPr>
+      </w:pPr>
+      <w:r>
+        <w:rPr>
+          <w:rFonts w:ascii="Times" w:eastAsia="Times New Roman" w:hAnsi="Times" w:cs="Times"/>
+          <w:sz w:val="20"/>
+          <w:szCs w:val="20"/>
+          <w:lang w:eastAsia="es-AR"/>
+        </w:rPr>
+        <w:t>    Arrancando patrullero.</w:t>
+      </w:r>
+      <w:r>
+        <w:rPr>
+          <w:rFonts w:ascii="Times" w:eastAsia="Times New Roman" w:hAnsi="Times" w:cs="Times"/>
+          <w:sz w:val="20"/>
+          <w:szCs w:val="20"/>
+          <w:lang w:val="en-US" w:eastAsia="es-AR"/>
+        </w:rPr>
+        <w:t> </w:t>
+      </w:r>
+    </w:p>
+    <w:p>
+      <w:pPr>
+        <w:spacing w:after="0" w:line="240" w:lineRule="auto"/>
+        <w:ind w:firstLine="225"/>
+        <w:textAlignment w:val="baseline"/>
+        <w:rPr>
+          <w:rFonts w:ascii="Segoe UI" w:eastAsia="Times New Roman" w:hAnsi="Segoe UI" w:cs="Segoe UI"/>
+          <w:sz w:val="12"/>
+          <w:szCs w:val="12"/>
+          <w:lang w:val="en-US" w:eastAsia="es-AR"/>
+        </w:rPr>
+      </w:pPr>
+      <w:r>
+        <w:rPr>
+          <w:rFonts w:ascii="Times" w:eastAsia="Times New Roman" w:hAnsi="Times" w:cs="Times"/>
+          <w:sz w:val="20"/>
+          <w:szCs w:val="20"/>
+          <w:lang w:eastAsia="es-AR"/>
+        </w:rPr>
+        <w:t>    Posición: 162 - Salvador del Carril # Dorrego</w:t>
+      </w:r>
+      <w:r>
+        <w:rPr>
+          <w:rFonts w:ascii="Times" w:eastAsia="Times New Roman" w:hAnsi="Times" w:cs="Times"/>
+          <w:sz w:val="20"/>
+          <w:szCs w:val="20"/>
+          <w:lang w:val="en-US" w:eastAsia="es-AR"/>
+        </w:rPr>
+        <w:t> </w:t>
+      </w:r>
+    </w:p>
+    <w:p>
+      <w:pPr>
+        <w:spacing w:after="0" w:line="240" w:lineRule="auto"/>
+        <w:ind w:firstLine="225"/>
+        <w:textAlignment w:val="baseline"/>
+        <w:rPr>
+          <w:rFonts w:ascii="Segoe UI" w:eastAsia="Times New Roman" w:hAnsi="Segoe UI" w:cs="Segoe UI"/>
+          <w:sz w:val="12"/>
+          <w:szCs w:val="12"/>
+          <w:lang w:val="en-US" w:eastAsia="es-AR"/>
+        </w:rPr>
+      </w:pPr>
+      <w:r>
+        <w:rPr>
+          <w:rFonts w:ascii="Times" w:eastAsia="Times New Roman" w:hAnsi="Times" w:cs="Times"/>
+          <w:sz w:val="20"/>
+          <w:szCs w:val="20"/>
+          <w:lang w:eastAsia="es-AR"/>
+        </w:rPr>
+        <w:t>    Apuntando a: Dorrego (Que va de 162 a 154)</w:t>
+      </w:r>
+      <w:r>
+        <w:rPr>
+          <w:rFonts w:ascii="Times" w:eastAsia="Times New Roman" w:hAnsi="Times" w:cs="Times"/>
+          <w:sz w:val="20"/>
+          <w:szCs w:val="20"/>
+          <w:lang w:val="en-US" w:eastAsia="es-AR"/>
+        </w:rPr>
+        <w:t> </w:t>
+      </w:r>
+    </w:p>
+    <w:p>
+      <w:pPr>
+        <w:spacing w:after="0" w:line="240" w:lineRule="auto"/>
+        <w:ind w:firstLine="225"/>
+        <w:textAlignment w:val="baseline"/>
+        <w:rPr>
+          <w:rFonts w:ascii="Segoe UI" w:eastAsia="Times New Roman" w:hAnsi="Segoe UI" w:cs="Segoe UI"/>
+          <w:sz w:val="12"/>
+          <w:szCs w:val="12"/>
+          <w:lang w:val="en-US" w:eastAsia="es-AR"/>
+        </w:rPr>
+      </w:pPr>
+      <w:proofErr w:type="spellStart"/>
+      <w:r>
+        <w:rPr>
+          <w:rFonts w:ascii="Times" w:eastAsia="Times New Roman" w:hAnsi="Times" w:cs="Times"/>
+          <w:sz w:val="20"/>
+          <w:szCs w:val="20"/>
+          <w:lang w:eastAsia="es-AR"/>
+        </w:rPr>
+        <w:t>Environment</w:t>
+      </w:r>
+      <w:proofErr w:type="spellEnd"/>
+      <w:r>
+        <w:rPr>
+          <w:rFonts w:ascii="Times" w:eastAsia="Times New Roman" w:hAnsi="Times" w:cs="Times"/>
+          <w:sz w:val="20"/>
+          <w:szCs w:val="20"/>
+          <w:lang w:eastAsia="es-AR"/>
+        </w:rPr>
+        <w:t>: </w:t>
+      </w:r>
+      <w:r>
+        <w:rPr>
+          <w:rFonts w:ascii="Times" w:eastAsia="Times New Roman" w:hAnsi="Times" w:cs="Times"/>
+          <w:sz w:val="20"/>
+          <w:szCs w:val="20"/>
+          <w:lang w:val="en-US" w:eastAsia="es-AR"/>
+        </w:rPr>
+        <w:t> </w:t>
+      </w:r>
+    </w:p>
+    <w:p>
+      <w:pPr>
+        <w:spacing w:after="0" w:line="240" w:lineRule="auto"/>
+        <w:ind w:firstLine="225"/>
+        <w:textAlignment w:val="baseline"/>
+        <w:rPr>
+          <w:rFonts w:ascii="Segoe UI" w:eastAsia="Times New Roman" w:hAnsi="Segoe UI" w:cs="Segoe UI"/>
+          <w:sz w:val="12"/>
+          <w:szCs w:val="12"/>
+          <w:lang w:val="en-US" w:eastAsia="es-AR"/>
+        </w:rPr>
+      </w:pPr>
+      <w:r>
+        <w:rPr>
+          <w:rFonts w:ascii="Times" w:eastAsia="Times New Roman" w:hAnsi="Times" w:cs="Times"/>
+          <w:sz w:val="20"/>
+          <w:szCs w:val="20"/>
+          <w:lang w:eastAsia="es-AR"/>
+        </w:rPr>
+        <w:t>    Tiempo: 0</w:t>
+      </w:r>
+      <w:r>
+        <w:rPr>
+          <w:rFonts w:ascii="Times" w:eastAsia="Times New Roman" w:hAnsi="Times" w:cs="Times"/>
+          <w:sz w:val="20"/>
+          <w:szCs w:val="20"/>
+          <w:lang w:val="en-US" w:eastAsia="es-AR"/>
+        </w:rPr>
+        <w:t> </w:t>
+      </w:r>
+    </w:p>
+    <w:p>
+      <w:pPr>
+        <w:spacing w:after="0" w:line="240" w:lineRule="auto"/>
+        <w:ind w:firstLine="225"/>
+        <w:textAlignment w:val="baseline"/>
+        <w:rPr>
+          <w:rFonts w:ascii="Segoe UI" w:eastAsia="Times New Roman" w:hAnsi="Segoe UI" w:cs="Segoe UI"/>
+          <w:sz w:val="12"/>
+          <w:szCs w:val="12"/>
+          <w:lang w:val="en-US" w:eastAsia="es-AR"/>
+        </w:rPr>
+      </w:pPr>
+      <w:r>
+        <w:rPr>
+          <w:rFonts w:ascii="Times" w:eastAsia="Times New Roman" w:hAnsi="Times" w:cs="Times"/>
+          <w:sz w:val="20"/>
+          <w:szCs w:val="20"/>
+          <w:lang w:eastAsia="es-AR"/>
+        </w:rPr>
+        <w:t>    Obstáculos de ahora:</w:t>
+      </w:r>
+      <w:r>
+        <w:rPr>
+          <w:rFonts w:ascii="Times" w:eastAsia="Times New Roman" w:hAnsi="Times" w:cs="Times"/>
+          <w:sz w:val="20"/>
+          <w:szCs w:val="20"/>
+          <w:lang w:val="en-US" w:eastAsia="es-AR"/>
+        </w:rPr>
+        <w:t> </w:t>
+      </w:r>
+    </w:p>
+    <w:p>
+      <w:pPr>
+        <w:spacing w:after="0" w:line="240" w:lineRule="auto"/>
+        <w:ind w:firstLine="225"/>
+        <w:textAlignment w:val="baseline"/>
+        <w:rPr>
+          <w:rFonts w:ascii="Segoe UI" w:eastAsia="Times New Roman" w:hAnsi="Segoe UI" w:cs="Segoe UI"/>
+          <w:sz w:val="12"/>
+          <w:szCs w:val="12"/>
+          <w:lang w:val="en-US" w:eastAsia="es-AR"/>
+        </w:rPr>
+      </w:pPr>
+      <w:r>
+        <w:rPr>
+          <w:rFonts w:ascii="Times" w:eastAsia="Times New Roman" w:hAnsi="Times" w:cs="Times"/>
+          <w:sz w:val="20"/>
+          <w:szCs w:val="20"/>
+          <w:lang w:eastAsia="es-AR"/>
+        </w:rPr>
+        <w:t xml:space="preserve">        Tipo: Parcial. Nombre: CORTE. Lugar: 154 - José María </w:t>
+      </w:r>
+      <w:proofErr w:type="spellStart"/>
+      <w:r>
+        <w:rPr>
+          <w:rFonts w:ascii="Times" w:eastAsia="Times New Roman" w:hAnsi="Times" w:cs="Times"/>
+          <w:sz w:val="20"/>
+          <w:szCs w:val="20"/>
+          <w:lang w:eastAsia="es-AR"/>
+        </w:rPr>
+        <w:t>Zuviría</w:t>
+      </w:r>
+      <w:proofErr w:type="spellEnd"/>
+      <w:r>
+        <w:rPr>
+          <w:rFonts w:ascii="Times" w:eastAsia="Times New Roman" w:hAnsi="Times" w:cs="Times"/>
+          <w:sz w:val="20"/>
+          <w:szCs w:val="20"/>
+          <w:lang w:eastAsia="es-AR"/>
+        </w:rPr>
+        <w:t xml:space="preserve"> # Dorrego. Inicio: 0. Fin: 1000.</w:t>
+      </w:r>
+      <w:r>
+        <w:rPr>
+          <w:rFonts w:ascii="Times" w:eastAsia="Times New Roman" w:hAnsi="Times" w:cs="Times"/>
+          <w:sz w:val="20"/>
+          <w:szCs w:val="20"/>
+          <w:lang w:val="en-US" w:eastAsia="es-AR"/>
+        </w:rPr>
+        <w:t> </w:t>
+      </w:r>
+    </w:p>
+    <w:p>
+      <w:pPr>
+        <w:spacing w:after="0" w:line="240" w:lineRule="auto"/>
+        <w:ind w:firstLine="225"/>
+        <w:textAlignment w:val="baseline"/>
+        <w:rPr>
+          <w:rFonts w:ascii="Segoe UI" w:eastAsia="Times New Roman" w:hAnsi="Segoe UI" w:cs="Segoe UI"/>
+          <w:sz w:val="12"/>
+          <w:szCs w:val="12"/>
+          <w:lang w:val="en-US" w:eastAsia="es-AR"/>
+        </w:rPr>
+      </w:pPr>
+      <w:r>
+        <w:rPr>
+          <w:rFonts w:ascii="Times" w:eastAsia="Times New Roman" w:hAnsi="Times" w:cs="Times"/>
+          <w:sz w:val="20"/>
+          <w:szCs w:val="20"/>
+          <w:lang w:eastAsia="es-AR"/>
+        </w:rPr>
+        <w:t xml:space="preserve">        Tipo: Parcial. Nombre: BACHEO. Lugar: 154 - José María </w:t>
+      </w:r>
+      <w:proofErr w:type="spellStart"/>
+      <w:r>
+        <w:rPr>
+          <w:rFonts w:ascii="Times" w:eastAsia="Times New Roman" w:hAnsi="Times" w:cs="Times"/>
+          <w:sz w:val="20"/>
+          <w:szCs w:val="20"/>
+          <w:lang w:eastAsia="es-AR"/>
+        </w:rPr>
+        <w:t>Zuviría</w:t>
+      </w:r>
+      <w:proofErr w:type="spellEnd"/>
+      <w:r>
+        <w:rPr>
+          <w:rFonts w:ascii="Times" w:eastAsia="Times New Roman" w:hAnsi="Times" w:cs="Times"/>
+          <w:sz w:val="20"/>
+          <w:szCs w:val="20"/>
+          <w:lang w:eastAsia="es-AR"/>
+        </w:rPr>
+        <w:t xml:space="preserve"> # Dorrego. Inicio: 0. Fin: 1000.</w:t>
+      </w:r>
+      <w:r>
+        <w:rPr>
+          <w:rFonts w:ascii="Times" w:eastAsia="Times New Roman" w:hAnsi="Times" w:cs="Times"/>
+          <w:sz w:val="20"/>
+          <w:szCs w:val="20"/>
+          <w:lang w:val="en-US" w:eastAsia="es-AR"/>
+        </w:rPr>
+        <w:t> </w:t>
+      </w:r>
+    </w:p>
+    <w:p>
+      <w:pPr>
+        <w:spacing w:after="0" w:line="240" w:lineRule="auto"/>
+        <w:ind w:firstLine="225"/>
+        <w:textAlignment w:val="baseline"/>
+        <w:rPr>
+          <w:rFonts w:ascii="Segoe UI" w:eastAsia="Times New Roman" w:hAnsi="Segoe UI" w:cs="Segoe UI"/>
+          <w:sz w:val="12"/>
+          <w:szCs w:val="12"/>
+          <w:lang w:val="en-US" w:eastAsia="es-AR"/>
+        </w:rPr>
+      </w:pPr>
+      <w:proofErr w:type="spellStart"/>
+      <w:r>
+        <w:rPr>
+          <w:rFonts w:ascii="Times" w:eastAsia="Times New Roman" w:hAnsi="Times" w:cs="Times"/>
+          <w:sz w:val="20"/>
+          <w:szCs w:val="20"/>
+          <w:lang w:eastAsia="es-AR"/>
+        </w:rPr>
+        <w:t>Asking</w:t>
+      </w:r>
+      <w:proofErr w:type="spellEnd"/>
+      <w:r>
+        <w:rPr>
+          <w:rFonts w:ascii="Times" w:eastAsia="Times New Roman" w:hAnsi="Times" w:cs="Times"/>
+          <w:sz w:val="20"/>
+          <w:szCs w:val="20"/>
+          <w:lang w:eastAsia="es-AR"/>
+        </w:rPr>
+        <w:t> </w:t>
+      </w:r>
+      <w:proofErr w:type="spellStart"/>
+      <w:r>
+        <w:rPr>
+          <w:rFonts w:ascii="Times" w:eastAsia="Times New Roman" w:hAnsi="Times" w:cs="Times"/>
+          <w:sz w:val="20"/>
+          <w:szCs w:val="20"/>
+          <w:lang w:eastAsia="es-AR"/>
+        </w:rPr>
+        <w:t>the</w:t>
+      </w:r>
+      <w:proofErr w:type="spellEnd"/>
+      <w:r>
+        <w:rPr>
+          <w:rFonts w:ascii="Times" w:eastAsia="Times New Roman" w:hAnsi="Times" w:cs="Times"/>
+          <w:sz w:val="20"/>
+          <w:szCs w:val="20"/>
+          <w:lang w:eastAsia="es-AR"/>
+        </w:rPr>
+        <w:t> </w:t>
+      </w:r>
+      <w:proofErr w:type="spellStart"/>
+      <w:r>
+        <w:rPr>
+          <w:rFonts w:ascii="Times" w:eastAsia="Times New Roman" w:hAnsi="Times" w:cs="Times"/>
+          <w:sz w:val="20"/>
+          <w:szCs w:val="20"/>
+          <w:lang w:eastAsia="es-AR"/>
+        </w:rPr>
+        <w:t>agent</w:t>
+      </w:r>
+      <w:proofErr w:type="spellEnd"/>
+      <w:r>
+        <w:rPr>
+          <w:rFonts w:ascii="Times" w:eastAsia="Times New Roman" w:hAnsi="Times" w:cs="Times"/>
+          <w:sz w:val="20"/>
+          <w:szCs w:val="20"/>
+          <w:lang w:eastAsia="es-AR"/>
+        </w:rPr>
+        <w:t> </w:t>
+      </w:r>
+      <w:proofErr w:type="spellStart"/>
+      <w:r>
+        <w:rPr>
+          <w:rFonts w:ascii="Times" w:eastAsia="Times New Roman" w:hAnsi="Times" w:cs="Times"/>
+          <w:sz w:val="20"/>
+          <w:szCs w:val="20"/>
+          <w:lang w:eastAsia="es-AR"/>
+        </w:rPr>
+        <w:t>for</w:t>
+      </w:r>
+      <w:proofErr w:type="spellEnd"/>
+      <w:r>
+        <w:rPr>
+          <w:rFonts w:ascii="Times" w:eastAsia="Times New Roman" w:hAnsi="Times" w:cs="Times"/>
+          <w:sz w:val="20"/>
+          <w:szCs w:val="20"/>
+          <w:lang w:eastAsia="es-AR"/>
+        </w:rPr>
+        <w:t> </w:t>
+      </w:r>
+      <w:proofErr w:type="spellStart"/>
+      <w:r>
+        <w:rPr>
+          <w:rFonts w:ascii="Times" w:eastAsia="Times New Roman" w:hAnsi="Times" w:cs="Times"/>
+          <w:sz w:val="20"/>
+          <w:szCs w:val="20"/>
+          <w:lang w:eastAsia="es-AR"/>
+        </w:rPr>
+        <w:t>an</w:t>
+      </w:r>
+      <w:proofErr w:type="spellEnd"/>
+      <w:r>
+        <w:rPr>
+          <w:rFonts w:ascii="Times" w:eastAsia="Times New Roman" w:hAnsi="Times" w:cs="Times"/>
+          <w:sz w:val="20"/>
+          <w:szCs w:val="20"/>
+          <w:lang w:eastAsia="es-AR"/>
+        </w:rPr>
+        <w:t> </w:t>
+      </w:r>
+      <w:proofErr w:type="spellStart"/>
+      <w:r>
+        <w:rPr>
+          <w:rFonts w:ascii="Times" w:eastAsia="Times New Roman" w:hAnsi="Times" w:cs="Times"/>
+          <w:sz w:val="20"/>
+          <w:szCs w:val="20"/>
+          <w:lang w:eastAsia="es-AR"/>
+        </w:rPr>
+        <w:t>action</w:t>
+      </w:r>
+      <w:proofErr w:type="spellEnd"/>
+      <w:r>
+        <w:rPr>
+          <w:rFonts w:ascii="Times" w:eastAsia="Times New Roman" w:hAnsi="Times" w:cs="Times"/>
+          <w:sz w:val="20"/>
+          <w:szCs w:val="20"/>
+          <w:lang w:eastAsia="es-AR"/>
+        </w:rPr>
+        <w:t>...</w:t>
+      </w:r>
+      <w:r>
+        <w:rPr>
+          <w:rFonts w:ascii="Times" w:eastAsia="Times New Roman" w:hAnsi="Times" w:cs="Times"/>
+          <w:sz w:val="20"/>
+          <w:szCs w:val="20"/>
+          <w:lang w:val="en-US" w:eastAsia="es-AR"/>
+        </w:rPr>
+        <w:t> </w:t>
+      </w:r>
+    </w:p>
+    <w:p>
+      <w:pPr>
+        <w:spacing w:after="0" w:line="240" w:lineRule="auto"/>
+        <w:ind w:firstLine="225"/>
+        <w:textAlignment w:val="baseline"/>
+        <w:rPr>
+          <w:rFonts w:ascii="Segoe UI" w:eastAsia="Times New Roman" w:hAnsi="Segoe UI" w:cs="Segoe UI"/>
+          <w:sz w:val="12"/>
+          <w:szCs w:val="12"/>
+          <w:lang w:val="en-US" w:eastAsia="es-AR"/>
+        </w:rPr>
+      </w:pPr>
+      <w:proofErr w:type="spellStart"/>
+      <w:r>
+        <w:rPr>
+          <w:rFonts w:ascii="Times" w:eastAsia="Times New Roman" w:hAnsi="Times" w:cs="Times"/>
+          <w:sz w:val="20"/>
+          <w:szCs w:val="20"/>
+          <w:lang w:eastAsia="es-AR"/>
+        </w:rPr>
+        <w:t>Action</w:t>
+      </w:r>
+      <w:proofErr w:type="spellEnd"/>
+      <w:r>
+        <w:rPr>
+          <w:rFonts w:ascii="Times" w:eastAsia="Times New Roman" w:hAnsi="Times" w:cs="Times"/>
+          <w:sz w:val="20"/>
+          <w:szCs w:val="20"/>
+          <w:lang w:eastAsia="es-AR"/>
+        </w:rPr>
+        <w:t> </w:t>
+      </w:r>
+      <w:proofErr w:type="spellStart"/>
+      <w:r>
+        <w:rPr>
+          <w:rFonts w:ascii="Times" w:eastAsia="Times New Roman" w:hAnsi="Times" w:cs="Times"/>
+          <w:sz w:val="20"/>
+          <w:szCs w:val="20"/>
+          <w:lang w:eastAsia="es-AR"/>
+        </w:rPr>
+        <w:t>returned</w:t>
+      </w:r>
+      <w:proofErr w:type="spellEnd"/>
+      <w:r>
+        <w:rPr>
+          <w:rFonts w:ascii="Times" w:eastAsia="Times New Roman" w:hAnsi="Times" w:cs="Times"/>
+          <w:sz w:val="20"/>
+          <w:szCs w:val="20"/>
+          <w:lang w:eastAsia="es-AR"/>
+        </w:rPr>
+        <w:t>: Avanzar</w:t>
+      </w:r>
+      <w:r>
+        <w:rPr>
+          <w:rFonts w:ascii="Times" w:eastAsia="Times New Roman" w:hAnsi="Times" w:cs="Times"/>
+          <w:sz w:val="20"/>
+          <w:szCs w:val="20"/>
+          <w:lang w:val="en-US" w:eastAsia="es-AR"/>
+        </w:rPr>
+        <w:t> </w:t>
+      </w:r>
+    </w:p>
+    <w:p>
+      <w:pPr>
+        <w:spacing w:after="0" w:line="240" w:lineRule="auto"/>
+        <w:ind w:firstLine="225"/>
+        <w:textAlignment w:val="baseline"/>
+        <w:rPr>
+          <w:rFonts w:ascii="Segoe UI" w:eastAsia="Times New Roman" w:hAnsi="Segoe UI" w:cs="Segoe UI"/>
+          <w:sz w:val="12"/>
+          <w:szCs w:val="12"/>
+          <w:lang w:val="en-US" w:eastAsia="es-AR"/>
+        </w:rPr>
+      </w:pPr>
+      <w:r>
+        <w:rPr>
+          <w:rFonts w:ascii="Times" w:eastAsia="Times New Roman" w:hAnsi="Times" w:cs="Times"/>
+          <w:sz w:val="20"/>
+          <w:szCs w:val="20"/>
+          <w:lang w:eastAsia="es-AR"/>
+        </w:rPr>
+        <w:t> </w:t>
+      </w:r>
+      <w:r>
+        <w:rPr>
+          <w:rFonts w:ascii="Times" w:eastAsia="Times New Roman" w:hAnsi="Times" w:cs="Times"/>
+          <w:sz w:val="20"/>
+          <w:szCs w:val="20"/>
+          <w:lang w:val="en-US" w:eastAsia="es-AR"/>
+        </w:rPr>
+        <w:t> </w:t>
+      </w:r>
+    </w:p>
+    <w:p>
+      <w:pPr>
+        <w:spacing w:after="0" w:line="240" w:lineRule="auto"/>
+        <w:ind w:firstLine="225"/>
+        <w:textAlignment w:val="baseline"/>
+        <w:rPr>
+          <w:rFonts w:ascii="Segoe UI" w:eastAsia="Times New Roman" w:hAnsi="Segoe UI" w:cs="Segoe UI"/>
+          <w:sz w:val="12"/>
+          <w:szCs w:val="12"/>
+          <w:lang w:val="en-US" w:eastAsia="es-AR"/>
+        </w:rPr>
+      </w:pPr>
+      <w:r>
+        <w:rPr>
+          <w:rFonts w:ascii="Times" w:eastAsia="Times New Roman" w:hAnsi="Times" w:cs="Times"/>
+          <w:sz w:val="20"/>
+          <w:szCs w:val="20"/>
+          <w:lang w:eastAsia="es-AR"/>
+        </w:rPr>
+        <w:t>------------------------------------</w:t>
+      </w:r>
+      <w:r>
+        <w:rPr>
+          <w:rFonts w:ascii="Times" w:eastAsia="Times New Roman" w:hAnsi="Times" w:cs="Times"/>
+          <w:sz w:val="20"/>
+          <w:szCs w:val="20"/>
+          <w:lang w:val="en-US" w:eastAsia="es-AR"/>
+        </w:rPr>
+        <w:t> </w:t>
+      </w:r>
+    </w:p>
+    <w:p>
+      <w:pPr>
+        <w:spacing w:after="0" w:line="240" w:lineRule="auto"/>
+        <w:ind w:firstLine="225"/>
+        <w:textAlignment w:val="baseline"/>
+        <w:rPr>
+          <w:rFonts w:ascii="Segoe UI" w:eastAsia="Times New Roman" w:hAnsi="Segoe UI" w:cs="Segoe UI"/>
+          <w:sz w:val="12"/>
+          <w:szCs w:val="12"/>
+          <w:lang w:val="en-US" w:eastAsia="es-AR"/>
+        </w:rPr>
+      </w:pPr>
+      <w:proofErr w:type="spellStart"/>
+      <w:r>
+        <w:rPr>
+          <w:rFonts w:ascii="Times" w:eastAsia="Times New Roman" w:hAnsi="Times" w:cs="Times"/>
+          <w:sz w:val="20"/>
+          <w:szCs w:val="20"/>
+          <w:lang w:eastAsia="es-AR"/>
+        </w:rPr>
+        <w:t>Sending</w:t>
+      </w:r>
+      <w:proofErr w:type="spellEnd"/>
+      <w:r>
+        <w:rPr>
+          <w:rFonts w:ascii="Times" w:eastAsia="Times New Roman" w:hAnsi="Times" w:cs="Times"/>
+          <w:sz w:val="20"/>
+          <w:szCs w:val="20"/>
+          <w:lang w:eastAsia="es-AR"/>
+        </w:rPr>
+        <w:t> </w:t>
+      </w:r>
+      <w:proofErr w:type="spellStart"/>
+      <w:r>
+        <w:rPr>
+          <w:rFonts w:ascii="Times" w:eastAsia="Times New Roman" w:hAnsi="Times" w:cs="Times"/>
+          <w:sz w:val="20"/>
+          <w:szCs w:val="20"/>
+          <w:lang w:eastAsia="es-AR"/>
+        </w:rPr>
+        <w:t>perception</w:t>
+      </w:r>
+      <w:proofErr w:type="spellEnd"/>
+      <w:r>
+        <w:rPr>
+          <w:rFonts w:ascii="Times" w:eastAsia="Times New Roman" w:hAnsi="Times" w:cs="Times"/>
+          <w:sz w:val="20"/>
+          <w:szCs w:val="20"/>
+          <w:lang w:eastAsia="es-AR"/>
+        </w:rPr>
+        <w:t> to </w:t>
+      </w:r>
+      <w:proofErr w:type="spellStart"/>
+      <w:r>
+        <w:rPr>
+          <w:rFonts w:ascii="Times" w:eastAsia="Times New Roman" w:hAnsi="Times" w:cs="Times"/>
+          <w:sz w:val="20"/>
+          <w:szCs w:val="20"/>
+          <w:lang w:eastAsia="es-AR"/>
+        </w:rPr>
+        <w:t>agent</w:t>
+      </w:r>
+      <w:proofErr w:type="spellEnd"/>
+      <w:r>
+        <w:rPr>
+          <w:rFonts w:ascii="Times" w:eastAsia="Times New Roman" w:hAnsi="Times" w:cs="Times"/>
+          <w:sz w:val="20"/>
+          <w:szCs w:val="20"/>
+          <w:lang w:eastAsia="es-AR"/>
+        </w:rPr>
+        <w:t>...</w:t>
+      </w:r>
+      <w:r>
+        <w:rPr>
+          <w:rFonts w:ascii="Times" w:eastAsia="Times New Roman" w:hAnsi="Times" w:cs="Times"/>
+          <w:sz w:val="20"/>
+          <w:szCs w:val="20"/>
+          <w:lang w:val="en-US" w:eastAsia="es-AR"/>
+        </w:rPr>
+        <w:t> </w:t>
+      </w:r>
+    </w:p>
+    <w:p>
+      <w:pPr>
+        <w:spacing w:after="0" w:line="240" w:lineRule="auto"/>
+        <w:ind w:firstLine="225"/>
+        <w:textAlignment w:val="baseline"/>
+        <w:rPr>
+          <w:rFonts w:ascii="Segoe UI" w:eastAsia="Times New Roman" w:hAnsi="Segoe UI" w:cs="Segoe UI"/>
+          <w:sz w:val="12"/>
+          <w:szCs w:val="12"/>
+          <w:lang w:val="en-US" w:eastAsia="es-AR"/>
+        </w:rPr>
+      </w:pPr>
+      <w:proofErr w:type="spellStart"/>
+      <w:r>
+        <w:rPr>
+          <w:rFonts w:ascii="Times" w:eastAsia="Times New Roman" w:hAnsi="Times" w:cs="Times"/>
+          <w:sz w:val="20"/>
+          <w:szCs w:val="20"/>
+          <w:lang w:eastAsia="es-AR"/>
+        </w:rPr>
+        <w:t>Perception</w:t>
+      </w:r>
+      <w:proofErr w:type="spellEnd"/>
+      <w:r>
+        <w:rPr>
+          <w:rFonts w:ascii="Times" w:eastAsia="Times New Roman" w:hAnsi="Times" w:cs="Times"/>
+          <w:sz w:val="20"/>
+          <w:szCs w:val="20"/>
+          <w:lang w:eastAsia="es-AR"/>
+        </w:rPr>
+        <w:t>: </w:t>
+      </w:r>
+      <w:r>
+        <w:rPr>
+          <w:rFonts w:ascii="Times" w:eastAsia="Times New Roman" w:hAnsi="Times" w:cs="Times"/>
+          <w:sz w:val="20"/>
+          <w:szCs w:val="20"/>
+          <w:lang w:val="en-US" w:eastAsia="es-AR"/>
+        </w:rPr>
+        <w:t> </w:t>
+      </w:r>
+    </w:p>
+    <w:p>
+      <w:pPr>
+        <w:spacing w:after="0" w:line="240" w:lineRule="auto"/>
+        <w:ind w:firstLine="225"/>
+        <w:textAlignment w:val="baseline"/>
+        <w:rPr>
+          <w:rFonts w:ascii="Segoe UI" w:eastAsia="Times New Roman" w:hAnsi="Segoe UI" w:cs="Segoe UI"/>
+          <w:sz w:val="12"/>
+          <w:szCs w:val="12"/>
+          <w:lang w:val="en-US" w:eastAsia="es-AR"/>
+        </w:rPr>
+      </w:pPr>
+      <w:r>
+        <w:rPr>
+          <w:rFonts w:ascii="Times" w:eastAsia="Times New Roman" w:hAnsi="Times" w:cs="Times"/>
+          <w:sz w:val="20"/>
+          <w:szCs w:val="20"/>
+          <w:lang w:eastAsia="es-AR"/>
+        </w:rPr>
+        <w:t>    Obstáculos:</w:t>
+      </w:r>
+      <w:r>
+        <w:rPr>
+          <w:rFonts w:ascii="Times" w:eastAsia="Times New Roman" w:hAnsi="Times" w:cs="Times"/>
+          <w:sz w:val="20"/>
+          <w:szCs w:val="20"/>
+          <w:lang w:val="en-US" w:eastAsia="es-AR"/>
+        </w:rPr>
+        <w:t> </w:t>
+      </w:r>
+    </w:p>
+    <w:p>
+      <w:pPr>
+        <w:spacing w:after="0" w:line="240" w:lineRule="auto"/>
+        <w:ind w:firstLine="225"/>
+        <w:textAlignment w:val="baseline"/>
+        <w:rPr>
+          <w:rFonts w:ascii="Segoe UI" w:eastAsia="Times New Roman" w:hAnsi="Segoe UI" w:cs="Segoe UI"/>
+          <w:sz w:val="12"/>
+          <w:szCs w:val="12"/>
+          <w:lang w:val="en-US" w:eastAsia="es-AR"/>
+        </w:rPr>
+      </w:pPr>
+      <w:r>
+        <w:rPr>
+          <w:rFonts w:ascii="Times" w:eastAsia="Times New Roman" w:hAnsi="Times" w:cs="Times"/>
+          <w:sz w:val="20"/>
+          <w:szCs w:val="20"/>
+          <w:lang w:eastAsia="es-AR"/>
+        </w:rPr>
+        <w:t xml:space="preserve">        No hay </w:t>
+      </w:r>
+      <w:proofErr w:type="spellStart"/>
+      <w:r>
+        <w:rPr>
+          <w:rFonts w:ascii="Times" w:eastAsia="Times New Roman" w:hAnsi="Times" w:cs="Times"/>
+          <w:sz w:val="20"/>
+          <w:szCs w:val="20"/>
+          <w:lang w:eastAsia="es-AR"/>
+        </w:rPr>
+        <w:t>obstaculos</w:t>
+      </w:r>
+      <w:proofErr w:type="spellEnd"/>
+      <w:r>
+        <w:rPr>
+          <w:rFonts w:ascii="Times" w:eastAsia="Times New Roman" w:hAnsi="Times" w:cs="Times"/>
+          <w:sz w:val="20"/>
+          <w:szCs w:val="20"/>
+          <w:lang w:eastAsia="es-AR"/>
+        </w:rPr>
+        <w:t xml:space="preserve"> percibidos.</w:t>
+      </w:r>
+      <w:r>
+        <w:rPr>
+          <w:rFonts w:ascii="Times" w:eastAsia="Times New Roman" w:hAnsi="Times" w:cs="Times"/>
+          <w:sz w:val="20"/>
+          <w:szCs w:val="20"/>
+          <w:lang w:val="en-US" w:eastAsia="es-AR"/>
+        </w:rPr>
+        <w:t> </w:t>
+      </w:r>
+    </w:p>
+    <w:p>
+      <w:pPr>
+        <w:spacing w:after="0" w:line="240" w:lineRule="auto"/>
+        <w:ind w:firstLine="225"/>
+        <w:textAlignment w:val="baseline"/>
+        <w:rPr>
+          <w:rFonts w:ascii="Segoe UI" w:eastAsia="Times New Roman" w:hAnsi="Segoe UI" w:cs="Segoe UI"/>
+          <w:sz w:val="12"/>
+          <w:szCs w:val="12"/>
+          <w:lang w:val="en-US" w:eastAsia="es-AR"/>
+        </w:rPr>
+      </w:pPr>
+      <w:proofErr w:type="spellStart"/>
+      <w:r>
+        <w:rPr>
+          <w:rFonts w:ascii="Times" w:eastAsia="Times New Roman" w:hAnsi="Times" w:cs="Times"/>
+          <w:sz w:val="20"/>
+          <w:szCs w:val="20"/>
+          <w:lang w:eastAsia="es-AR"/>
+        </w:rPr>
+        <w:t>Agent</w:t>
+      </w:r>
+      <w:proofErr w:type="spellEnd"/>
+      <w:r>
+        <w:rPr>
+          <w:rFonts w:ascii="Times" w:eastAsia="Times New Roman" w:hAnsi="Times" w:cs="Times"/>
+          <w:sz w:val="20"/>
+          <w:szCs w:val="20"/>
+          <w:lang w:eastAsia="es-AR"/>
+        </w:rPr>
+        <w:t> </w:t>
+      </w:r>
+      <w:proofErr w:type="spellStart"/>
+      <w:r>
+        <w:rPr>
+          <w:rFonts w:ascii="Times" w:eastAsia="Times New Roman" w:hAnsi="Times" w:cs="Times"/>
+          <w:sz w:val="20"/>
+          <w:szCs w:val="20"/>
+          <w:lang w:eastAsia="es-AR"/>
+        </w:rPr>
+        <w:t>State</w:t>
+      </w:r>
+      <w:proofErr w:type="spellEnd"/>
+      <w:r>
+        <w:rPr>
+          <w:rFonts w:ascii="Times" w:eastAsia="Times New Roman" w:hAnsi="Times" w:cs="Times"/>
+          <w:sz w:val="20"/>
+          <w:szCs w:val="20"/>
+          <w:lang w:eastAsia="es-AR"/>
+        </w:rPr>
+        <w:t>: </w:t>
+      </w:r>
+      <w:r>
+        <w:rPr>
+          <w:rFonts w:ascii="Times" w:eastAsia="Times New Roman" w:hAnsi="Times" w:cs="Times"/>
+          <w:sz w:val="20"/>
+          <w:szCs w:val="20"/>
+          <w:lang w:val="en-US" w:eastAsia="es-AR"/>
+        </w:rPr>
+        <w:t> </w:t>
+      </w:r>
+    </w:p>
+    <w:p>
+      <w:pPr>
+        <w:spacing w:after="0" w:line="240" w:lineRule="auto"/>
+        <w:ind w:firstLine="225"/>
+        <w:textAlignment w:val="baseline"/>
+        <w:rPr>
+          <w:rFonts w:ascii="Segoe UI" w:eastAsia="Times New Roman" w:hAnsi="Segoe UI" w:cs="Segoe UI"/>
+          <w:sz w:val="12"/>
+          <w:szCs w:val="12"/>
+          <w:lang w:val="en-US" w:eastAsia="es-AR"/>
+        </w:rPr>
+      </w:pPr>
+      <w:r>
+        <w:rPr>
+          <w:rFonts w:ascii="Times" w:eastAsia="Times New Roman" w:hAnsi="Times" w:cs="Times"/>
+          <w:sz w:val="20"/>
+          <w:szCs w:val="20"/>
+          <w:lang w:eastAsia="es-AR"/>
+        </w:rPr>
+        <w:t>    Viniendo de: Dorrego (Que va de 162 a 154)</w:t>
+      </w:r>
+      <w:r>
+        <w:rPr>
+          <w:rFonts w:ascii="Times" w:eastAsia="Times New Roman" w:hAnsi="Times" w:cs="Times"/>
+          <w:sz w:val="20"/>
+          <w:szCs w:val="20"/>
+          <w:lang w:val="en-US" w:eastAsia="es-AR"/>
+        </w:rPr>
+        <w:t> </w:t>
+      </w:r>
+    </w:p>
+    <w:p>
+      <w:pPr>
+        <w:spacing w:after="0" w:line="240" w:lineRule="auto"/>
+        <w:ind w:firstLine="225"/>
+        <w:textAlignment w:val="baseline"/>
+        <w:rPr>
+          <w:rFonts w:ascii="Segoe UI" w:eastAsia="Times New Roman" w:hAnsi="Segoe UI" w:cs="Segoe UI"/>
+          <w:sz w:val="12"/>
+          <w:szCs w:val="12"/>
+          <w:lang w:val="en-US" w:eastAsia="es-AR"/>
+        </w:rPr>
+      </w:pPr>
+      <w:r>
+        <w:rPr>
+          <w:rFonts w:ascii="Times" w:eastAsia="Times New Roman" w:hAnsi="Times" w:cs="Times"/>
+          <w:sz w:val="20"/>
+          <w:szCs w:val="20"/>
+          <w:lang w:eastAsia="es-AR"/>
+        </w:rPr>
+        <w:t xml:space="preserve">    Posición: 154 - José María </w:t>
+      </w:r>
+      <w:proofErr w:type="spellStart"/>
+      <w:r>
+        <w:rPr>
+          <w:rFonts w:ascii="Times" w:eastAsia="Times New Roman" w:hAnsi="Times" w:cs="Times"/>
+          <w:sz w:val="20"/>
+          <w:szCs w:val="20"/>
+          <w:lang w:eastAsia="es-AR"/>
+        </w:rPr>
+        <w:t>Zuviría</w:t>
+      </w:r>
+      <w:proofErr w:type="spellEnd"/>
+      <w:r>
+        <w:rPr>
+          <w:rFonts w:ascii="Times" w:eastAsia="Times New Roman" w:hAnsi="Times" w:cs="Times"/>
+          <w:sz w:val="20"/>
+          <w:szCs w:val="20"/>
+          <w:lang w:eastAsia="es-AR"/>
+        </w:rPr>
+        <w:t xml:space="preserve"> # Dorrego</w:t>
+      </w:r>
+      <w:r>
+        <w:rPr>
+          <w:rFonts w:ascii="Times" w:eastAsia="Times New Roman" w:hAnsi="Times" w:cs="Times"/>
+          <w:sz w:val="20"/>
+          <w:szCs w:val="20"/>
+          <w:lang w:val="en-US" w:eastAsia="es-AR"/>
+        </w:rPr>
+        <w:t> </w:t>
+      </w:r>
+    </w:p>
+    <w:p>
+      <w:pPr>
+        <w:spacing w:after="0" w:line="240" w:lineRule="auto"/>
+        <w:ind w:firstLine="225"/>
+        <w:textAlignment w:val="baseline"/>
+        <w:rPr>
+          <w:rFonts w:ascii="Segoe UI" w:eastAsia="Times New Roman" w:hAnsi="Segoe UI" w:cs="Segoe UI"/>
+          <w:sz w:val="12"/>
+          <w:szCs w:val="12"/>
+          <w:lang w:val="en-US" w:eastAsia="es-AR"/>
+        </w:rPr>
+      </w:pPr>
+      <w:r>
+        <w:rPr>
+          <w:rFonts w:ascii="Times" w:eastAsia="Times New Roman" w:hAnsi="Times" w:cs="Times"/>
+          <w:sz w:val="20"/>
+          <w:szCs w:val="20"/>
+          <w:lang w:eastAsia="es-AR"/>
+        </w:rPr>
+        <w:t>    Apuntando a: Dorrego (Que va de 154 a 162)</w:t>
+      </w:r>
+      <w:r>
+        <w:rPr>
+          <w:rFonts w:ascii="Times" w:eastAsia="Times New Roman" w:hAnsi="Times" w:cs="Times"/>
+          <w:sz w:val="20"/>
+          <w:szCs w:val="20"/>
+          <w:lang w:val="en-US" w:eastAsia="es-AR"/>
+        </w:rPr>
+        <w:t> </w:t>
+      </w:r>
+    </w:p>
+    <w:p>
+      <w:pPr>
+        <w:spacing w:after="0" w:line="240" w:lineRule="auto"/>
+        <w:ind w:firstLine="225"/>
+        <w:textAlignment w:val="baseline"/>
+        <w:rPr>
+          <w:rFonts w:ascii="Segoe UI" w:eastAsia="Times New Roman" w:hAnsi="Segoe UI" w:cs="Segoe UI"/>
+          <w:sz w:val="12"/>
+          <w:szCs w:val="12"/>
+          <w:lang w:val="en-US" w:eastAsia="es-AR"/>
+        </w:rPr>
+      </w:pPr>
+      <w:proofErr w:type="spellStart"/>
+      <w:r>
+        <w:rPr>
+          <w:rFonts w:ascii="Times" w:eastAsia="Times New Roman" w:hAnsi="Times" w:cs="Times"/>
+          <w:sz w:val="20"/>
+          <w:szCs w:val="20"/>
+          <w:lang w:eastAsia="es-AR"/>
+        </w:rPr>
+        <w:t>Environment</w:t>
+      </w:r>
+      <w:proofErr w:type="spellEnd"/>
+      <w:r>
+        <w:rPr>
+          <w:rFonts w:ascii="Times" w:eastAsia="Times New Roman" w:hAnsi="Times" w:cs="Times"/>
+          <w:sz w:val="20"/>
+          <w:szCs w:val="20"/>
+          <w:lang w:eastAsia="es-AR"/>
+        </w:rPr>
+        <w:t>: </w:t>
+      </w:r>
+      <w:r>
+        <w:rPr>
+          <w:rFonts w:ascii="Times" w:eastAsia="Times New Roman" w:hAnsi="Times" w:cs="Times"/>
+          <w:sz w:val="20"/>
+          <w:szCs w:val="20"/>
+          <w:lang w:val="en-US" w:eastAsia="es-AR"/>
+        </w:rPr>
+        <w:t> </w:t>
+      </w:r>
+    </w:p>
+    <w:p>
+      <w:pPr>
+        <w:spacing w:after="0" w:line="240" w:lineRule="auto"/>
+        <w:ind w:firstLine="225"/>
+        <w:textAlignment w:val="baseline"/>
+        <w:rPr>
+          <w:rFonts w:ascii="Segoe UI" w:eastAsia="Times New Roman" w:hAnsi="Segoe UI" w:cs="Segoe UI"/>
+          <w:sz w:val="12"/>
+          <w:szCs w:val="12"/>
+          <w:lang w:val="en-US" w:eastAsia="es-AR"/>
+        </w:rPr>
+      </w:pPr>
+      <w:r>
+        <w:rPr>
+          <w:rFonts w:ascii="Times" w:eastAsia="Times New Roman" w:hAnsi="Times" w:cs="Times"/>
+          <w:sz w:val="20"/>
+          <w:szCs w:val="20"/>
+          <w:lang w:eastAsia="es-AR"/>
+        </w:rPr>
+        <w:t>    Tiempo: 28</w:t>
+      </w:r>
+      <w:r>
+        <w:rPr>
+          <w:rFonts w:ascii="Times" w:eastAsia="Times New Roman" w:hAnsi="Times" w:cs="Times"/>
+          <w:sz w:val="20"/>
+          <w:szCs w:val="20"/>
+          <w:lang w:val="en-US" w:eastAsia="es-AR"/>
+        </w:rPr>
+        <w:t> </w:t>
+      </w:r>
+    </w:p>
+    <w:p>
+      <w:pPr>
+        <w:spacing w:after="0" w:line="240" w:lineRule="auto"/>
+        <w:ind w:firstLine="225"/>
+        <w:textAlignment w:val="baseline"/>
+        <w:rPr>
+          <w:rFonts w:ascii="Segoe UI" w:eastAsia="Times New Roman" w:hAnsi="Segoe UI" w:cs="Segoe UI"/>
+          <w:sz w:val="12"/>
+          <w:szCs w:val="12"/>
+          <w:lang w:val="en-US" w:eastAsia="es-AR"/>
+        </w:rPr>
+      </w:pPr>
+      <w:r>
+        <w:rPr>
+          <w:rFonts w:ascii="Times" w:eastAsia="Times New Roman" w:hAnsi="Times" w:cs="Times"/>
+          <w:sz w:val="20"/>
+          <w:szCs w:val="20"/>
+          <w:lang w:eastAsia="es-AR"/>
+        </w:rPr>
+        <w:t>    Obstáculos de ahora:</w:t>
+      </w:r>
+      <w:r>
+        <w:rPr>
+          <w:rFonts w:ascii="Times" w:eastAsia="Times New Roman" w:hAnsi="Times" w:cs="Times"/>
+          <w:sz w:val="20"/>
+          <w:szCs w:val="20"/>
+          <w:lang w:val="en-US" w:eastAsia="es-AR"/>
+        </w:rPr>
+        <w:t> </w:t>
+      </w:r>
+    </w:p>
+    <w:p>
+      <w:pPr>
+        <w:spacing w:after="0" w:line="240" w:lineRule="auto"/>
+        <w:ind w:firstLine="225"/>
+        <w:textAlignment w:val="baseline"/>
+        <w:rPr>
+          <w:rFonts w:ascii="Segoe UI" w:eastAsia="Times New Roman" w:hAnsi="Segoe UI" w:cs="Segoe UI"/>
+          <w:sz w:val="12"/>
+          <w:szCs w:val="12"/>
+          <w:lang w:val="en-US" w:eastAsia="es-AR"/>
+        </w:rPr>
+      </w:pPr>
+      <w:r>
+        <w:rPr>
+          <w:rFonts w:ascii="Times" w:eastAsia="Times New Roman" w:hAnsi="Times" w:cs="Times"/>
+          <w:sz w:val="20"/>
+          <w:szCs w:val="20"/>
+          <w:lang w:eastAsia="es-AR"/>
+        </w:rPr>
+        <w:t xml:space="preserve">        Tipo: Parcial. Nombre: CORTE. Lugar: 154 - José María </w:t>
+      </w:r>
+      <w:proofErr w:type="spellStart"/>
+      <w:r>
+        <w:rPr>
+          <w:rFonts w:ascii="Times" w:eastAsia="Times New Roman" w:hAnsi="Times" w:cs="Times"/>
+          <w:sz w:val="20"/>
+          <w:szCs w:val="20"/>
+          <w:lang w:eastAsia="es-AR"/>
+        </w:rPr>
+        <w:t>Zuviría</w:t>
+      </w:r>
+      <w:proofErr w:type="spellEnd"/>
+      <w:r>
+        <w:rPr>
+          <w:rFonts w:ascii="Times" w:eastAsia="Times New Roman" w:hAnsi="Times" w:cs="Times"/>
+          <w:sz w:val="20"/>
+          <w:szCs w:val="20"/>
+          <w:lang w:eastAsia="es-AR"/>
+        </w:rPr>
+        <w:t xml:space="preserve"> # Dorrego. Inicio: 0. Fin: 1000.</w:t>
+      </w:r>
+      <w:r>
+        <w:rPr>
+          <w:rFonts w:ascii="Times" w:eastAsia="Times New Roman" w:hAnsi="Times" w:cs="Times"/>
+          <w:sz w:val="20"/>
+          <w:szCs w:val="20"/>
+          <w:lang w:val="en-US" w:eastAsia="es-AR"/>
+        </w:rPr>
+        <w:t> </w:t>
+      </w:r>
+    </w:p>
+    <w:p>
+      <w:pPr>
+        <w:spacing w:after="0" w:line="240" w:lineRule="auto"/>
+        <w:ind w:firstLine="225"/>
+        <w:textAlignment w:val="baseline"/>
+        <w:rPr>
+          <w:rFonts w:ascii="Segoe UI" w:eastAsia="Times New Roman" w:hAnsi="Segoe UI" w:cs="Segoe UI"/>
+          <w:sz w:val="12"/>
+          <w:szCs w:val="12"/>
+          <w:lang w:val="en-US" w:eastAsia="es-AR"/>
+        </w:rPr>
+      </w:pPr>
+      <w:r>
+        <w:rPr>
+          <w:rFonts w:ascii="Times" w:eastAsia="Times New Roman" w:hAnsi="Times" w:cs="Times"/>
+          <w:sz w:val="20"/>
+          <w:szCs w:val="20"/>
+          <w:lang w:eastAsia="es-AR"/>
+        </w:rPr>
+        <w:t xml:space="preserve">        Tipo: Parcial. Nombre: BACHEO. Lugar: 154 - José María </w:t>
+      </w:r>
+      <w:proofErr w:type="spellStart"/>
+      <w:r>
+        <w:rPr>
+          <w:rFonts w:ascii="Times" w:eastAsia="Times New Roman" w:hAnsi="Times" w:cs="Times"/>
+          <w:sz w:val="20"/>
+          <w:szCs w:val="20"/>
+          <w:lang w:eastAsia="es-AR"/>
+        </w:rPr>
+        <w:t>Zuviría</w:t>
+      </w:r>
+      <w:proofErr w:type="spellEnd"/>
+      <w:r>
+        <w:rPr>
+          <w:rFonts w:ascii="Times" w:eastAsia="Times New Roman" w:hAnsi="Times" w:cs="Times"/>
+          <w:sz w:val="20"/>
+          <w:szCs w:val="20"/>
+          <w:lang w:eastAsia="es-AR"/>
+        </w:rPr>
+        <w:t xml:space="preserve"> # Dorrego. Inicio: 0. Fin: 1000.</w:t>
+      </w:r>
+      <w:r>
+        <w:rPr>
+          <w:rFonts w:ascii="Times" w:eastAsia="Times New Roman" w:hAnsi="Times" w:cs="Times"/>
+          <w:sz w:val="20"/>
+          <w:szCs w:val="20"/>
+          <w:lang w:val="en-US" w:eastAsia="es-AR"/>
+        </w:rPr>
+        <w:t> </w:t>
+      </w:r>
+    </w:p>
+    <w:p>
+      <w:pPr>
+        <w:spacing w:after="0" w:line="240" w:lineRule="auto"/>
+        <w:ind w:firstLine="225"/>
+        <w:textAlignment w:val="baseline"/>
+        <w:rPr>
+          <w:rFonts w:ascii="Segoe UI" w:eastAsia="Times New Roman" w:hAnsi="Segoe UI" w:cs="Segoe UI"/>
+          <w:sz w:val="12"/>
+          <w:szCs w:val="12"/>
+          <w:lang w:val="en-US" w:eastAsia="es-AR"/>
+        </w:rPr>
+      </w:pPr>
+      <w:proofErr w:type="spellStart"/>
+      <w:r>
+        <w:rPr>
+          <w:rFonts w:ascii="Times" w:eastAsia="Times New Roman" w:hAnsi="Times" w:cs="Times"/>
+          <w:sz w:val="20"/>
+          <w:szCs w:val="20"/>
+          <w:lang w:eastAsia="es-AR"/>
+        </w:rPr>
+        <w:t>Asking</w:t>
+      </w:r>
+      <w:proofErr w:type="spellEnd"/>
+      <w:r>
+        <w:rPr>
+          <w:rFonts w:ascii="Times" w:eastAsia="Times New Roman" w:hAnsi="Times" w:cs="Times"/>
+          <w:sz w:val="20"/>
+          <w:szCs w:val="20"/>
+          <w:lang w:eastAsia="es-AR"/>
+        </w:rPr>
+        <w:t> </w:t>
+      </w:r>
+      <w:proofErr w:type="spellStart"/>
+      <w:r>
+        <w:rPr>
+          <w:rFonts w:ascii="Times" w:eastAsia="Times New Roman" w:hAnsi="Times" w:cs="Times"/>
+          <w:sz w:val="20"/>
+          <w:szCs w:val="20"/>
+          <w:lang w:eastAsia="es-AR"/>
+        </w:rPr>
+        <w:t>the</w:t>
+      </w:r>
+      <w:proofErr w:type="spellEnd"/>
+      <w:r>
+        <w:rPr>
+          <w:rFonts w:ascii="Times" w:eastAsia="Times New Roman" w:hAnsi="Times" w:cs="Times"/>
+          <w:sz w:val="20"/>
+          <w:szCs w:val="20"/>
+          <w:lang w:eastAsia="es-AR"/>
+        </w:rPr>
+        <w:t> </w:t>
+      </w:r>
+      <w:proofErr w:type="spellStart"/>
+      <w:r>
+        <w:rPr>
+          <w:rFonts w:ascii="Times" w:eastAsia="Times New Roman" w:hAnsi="Times" w:cs="Times"/>
+          <w:sz w:val="20"/>
+          <w:szCs w:val="20"/>
+          <w:lang w:eastAsia="es-AR"/>
+        </w:rPr>
+        <w:t>agent</w:t>
+      </w:r>
+      <w:proofErr w:type="spellEnd"/>
+      <w:r>
+        <w:rPr>
+          <w:rFonts w:ascii="Times" w:eastAsia="Times New Roman" w:hAnsi="Times" w:cs="Times"/>
+          <w:sz w:val="20"/>
+          <w:szCs w:val="20"/>
+          <w:lang w:eastAsia="es-AR"/>
+        </w:rPr>
+        <w:t> </w:t>
+      </w:r>
+      <w:proofErr w:type="spellStart"/>
+      <w:r>
+        <w:rPr>
+          <w:rFonts w:ascii="Times" w:eastAsia="Times New Roman" w:hAnsi="Times" w:cs="Times"/>
+          <w:sz w:val="20"/>
+          <w:szCs w:val="20"/>
+          <w:lang w:eastAsia="es-AR"/>
+        </w:rPr>
+        <w:t>for</w:t>
+      </w:r>
+      <w:proofErr w:type="spellEnd"/>
+      <w:r>
+        <w:rPr>
+          <w:rFonts w:ascii="Times" w:eastAsia="Times New Roman" w:hAnsi="Times" w:cs="Times"/>
+          <w:sz w:val="20"/>
+          <w:szCs w:val="20"/>
+          <w:lang w:eastAsia="es-AR"/>
+        </w:rPr>
+        <w:t> </w:t>
+      </w:r>
+      <w:proofErr w:type="spellStart"/>
+      <w:r>
+        <w:rPr>
+          <w:rFonts w:ascii="Times" w:eastAsia="Times New Roman" w:hAnsi="Times" w:cs="Times"/>
+          <w:sz w:val="20"/>
+          <w:szCs w:val="20"/>
+          <w:lang w:eastAsia="es-AR"/>
+        </w:rPr>
+        <w:t>an</w:t>
+      </w:r>
+      <w:proofErr w:type="spellEnd"/>
+      <w:r>
+        <w:rPr>
+          <w:rFonts w:ascii="Times" w:eastAsia="Times New Roman" w:hAnsi="Times" w:cs="Times"/>
+          <w:sz w:val="20"/>
+          <w:szCs w:val="20"/>
+          <w:lang w:eastAsia="es-AR"/>
+        </w:rPr>
+        <w:t> </w:t>
+      </w:r>
+      <w:proofErr w:type="spellStart"/>
+      <w:r>
+        <w:rPr>
+          <w:rFonts w:ascii="Times" w:eastAsia="Times New Roman" w:hAnsi="Times" w:cs="Times"/>
+          <w:sz w:val="20"/>
+          <w:szCs w:val="20"/>
+          <w:lang w:eastAsia="es-AR"/>
+        </w:rPr>
+        <w:t>action</w:t>
+      </w:r>
+      <w:proofErr w:type="spellEnd"/>
+      <w:r>
+        <w:rPr>
+          <w:rFonts w:ascii="Times" w:eastAsia="Times New Roman" w:hAnsi="Times" w:cs="Times"/>
+          <w:sz w:val="20"/>
+          <w:szCs w:val="20"/>
+          <w:lang w:eastAsia="es-AR"/>
+        </w:rPr>
+        <w:t>...</w:t>
+      </w:r>
+      <w:r>
+        <w:rPr>
+          <w:rFonts w:ascii="Times" w:eastAsia="Times New Roman" w:hAnsi="Times" w:cs="Times"/>
+          <w:sz w:val="20"/>
+          <w:szCs w:val="20"/>
+          <w:lang w:val="en-US" w:eastAsia="es-AR"/>
+        </w:rPr>
+        <w:t> </w:t>
+      </w:r>
+    </w:p>
+    <w:p>
+      <w:pPr>
+        <w:spacing w:after="0" w:line="240" w:lineRule="auto"/>
+        <w:ind w:firstLine="225"/>
+        <w:textAlignment w:val="baseline"/>
+        <w:rPr>
+          <w:rFonts w:ascii="Segoe UI" w:eastAsia="Times New Roman" w:hAnsi="Segoe UI" w:cs="Segoe UI"/>
+          <w:sz w:val="12"/>
+          <w:szCs w:val="12"/>
+          <w:lang w:val="en-US" w:eastAsia="es-AR"/>
+        </w:rPr>
+      </w:pPr>
+      <w:proofErr w:type="spellStart"/>
+      <w:r>
+        <w:rPr>
+          <w:rFonts w:ascii="Times" w:eastAsia="Times New Roman" w:hAnsi="Times" w:cs="Times"/>
+          <w:sz w:val="20"/>
+          <w:szCs w:val="20"/>
+          <w:lang w:eastAsia="es-AR"/>
+        </w:rPr>
+        <w:t>Action</w:t>
+      </w:r>
+      <w:proofErr w:type="spellEnd"/>
+      <w:r>
+        <w:rPr>
+          <w:rFonts w:ascii="Times" w:eastAsia="Times New Roman" w:hAnsi="Times" w:cs="Times"/>
+          <w:sz w:val="20"/>
+          <w:szCs w:val="20"/>
+          <w:lang w:eastAsia="es-AR"/>
+        </w:rPr>
+        <w:t> </w:t>
+      </w:r>
+      <w:proofErr w:type="spellStart"/>
+      <w:r>
+        <w:rPr>
+          <w:rFonts w:ascii="Times" w:eastAsia="Times New Roman" w:hAnsi="Times" w:cs="Times"/>
+          <w:sz w:val="20"/>
+          <w:szCs w:val="20"/>
+          <w:lang w:eastAsia="es-AR"/>
+        </w:rPr>
+        <w:t>returned</w:t>
+      </w:r>
+      <w:proofErr w:type="spellEnd"/>
+      <w:r>
+        <w:rPr>
+          <w:rFonts w:ascii="Times" w:eastAsia="Times New Roman" w:hAnsi="Times" w:cs="Times"/>
+          <w:sz w:val="20"/>
+          <w:szCs w:val="20"/>
+          <w:lang w:eastAsia="es-AR"/>
+        </w:rPr>
+        <w:t>: </w:t>
+      </w:r>
+      <w:proofErr w:type="spellStart"/>
+      <w:r>
+        <w:rPr>
+          <w:rFonts w:ascii="Times" w:eastAsia="Times New Roman" w:hAnsi="Times" w:cs="Times"/>
+          <w:sz w:val="20"/>
+          <w:szCs w:val="20"/>
+          <w:lang w:eastAsia="es-AR"/>
+        </w:rPr>
+        <w:t>CambiarOrientacion</w:t>
+      </w:r>
+      <w:proofErr w:type="spellEnd"/>
+      <w:r>
+        <w:rPr>
+          <w:rFonts w:ascii="Times" w:eastAsia="Times New Roman" w:hAnsi="Times" w:cs="Times"/>
+          <w:sz w:val="20"/>
+          <w:szCs w:val="20"/>
+          <w:lang w:val="en-US" w:eastAsia="es-AR"/>
+        </w:rPr>
+        <w:t> </w:t>
+      </w:r>
+    </w:p>
+    <w:p>
+      <w:pPr>
+        <w:spacing w:after="0" w:line="240" w:lineRule="auto"/>
+        <w:ind w:firstLine="225"/>
+        <w:textAlignment w:val="baseline"/>
+        <w:rPr>
+          <w:rFonts w:ascii="Segoe UI" w:eastAsia="Times New Roman" w:hAnsi="Segoe UI" w:cs="Segoe UI"/>
+          <w:sz w:val="12"/>
+          <w:szCs w:val="12"/>
+          <w:lang w:val="en-US" w:eastAsia="es-AR"/>
+        </w:rPr>
+      </w:pPr>
+      <w:r>
+        <w:rPr>
+          <w:rFonts w:ascii="Times" w:eastAsia="Times New Roman" w:hAnsi="Times" w:cs="Times"/>
+          <w:sz w:val="20"/>
+          <w:szCs w:val="20"/>
+          <w:lang w:eastAsia="es-AR"/>
+        </w:rPr>
+        <w:t> </w:t>
+      </w:r>
+      <w:r>
+        <w:rPr>
+          <w:rFonts w:ascii="Times" w:eastAsia="Times New Roman" w:hAnsi="Times" w:cs="Times"/>
+          <w:sz w:val="20"/>
+          <w:szCs w:val="20"/>
+          <w:lang w:val="en-US" w:eastAsia="es-AR"/>
+        </w:rPr>
+        <w:t> </w:t>
+      </w:r>
+    </w:p>
+    <w:p>
+      <w:pPr>
+        <w:spacing w:after="0" w:line="240" w:lineRule="auto"/>
+        <w:ind w:firstLine="225"/>
+        <w:textAlignment w:val="baseline"/>
+        <w:rPr>
+          <w:rFonts w:ascii="Segoe UI" w:eastAsia="Times New Roman" w:hAnsi="Segoe UI" w:cs="Segoe UI"/>
+          <w:sz w:val="12"/>
+          <w:szCs w:val="12"/>
+          <w:lang w:val="en-US" w:eastAsia="es-AR"/>
+        </w:rPr>
+      </w:pPr>
+      <w:r>
+        <w:rPr>
+          <w:rFonts w:ascii="Times" w:eastAsia="Times New Roman" w:hAnsi="Times" w:cs="Times"/>
+          <w:sz w:val="20"/>
+          <w:szCs w:val="20"/>
+          <w:lang w:eastAsia="es-AR"/>
+        </w:rPr>
+        <w:t>------------------------------------</w:t>
+      </w:r>
+      <w:r>
+        <w:rPr>
+          <w:rFonts w:ascii="Times" w:eastAsia="Times New Roman" w:hAnsi="Times" w:cs="Times"/>
+          <w:sz w:val="20"/>
+          <w:szCs w:val="20"/>
+          <w:lang w:val="en-US" w:eastAsia="es-AR"/>
+        </w:rPr>
+        <w:t> </w:t>
+      </w:r>
+    </w:p>
+    <w:p>
+      <w:pPr>
+        <w:spacing w:after="0" w:line="240" w:lineRule="auto"/>
+        <w:ind w:firstLine="225"/>
+        <w:textAlignment w:val="baseline"/>
+        <w:rPr>
+          <w:rFonts w:ascii="Segoe UI" w:eastAsia="Times New Roman" w:hAnsi="Segoe UI" w:cs="Segoe UI"/>
+          <w:sz w:val="12"/>
+          <w:szCs w:val="12"/>
+          <w:lang w:val="en-US" w:eastAsia="es-AR"/>
+        </w:rPr>
+      </w:pPr>
+      <w:proofErr w:type="spellStart"/>
+      <w:r>
+        <w:rPr>
+          <w:rFonts w:ascii="Times" w:eastAsia="Times New Roman" w:hAnsi="Times" w:cs="Times"/>
+          <w:sz w:val="20"/>
+          <w:szCs w:val="20"/>
+          <w:lang w:eastAsia="es-AR"/>
+        </w:rPr>
+        <w:t>Sending</w:t>
+      </w:r>
+      <w:proofErr w:type="spellEnd"/>
+      <w:r>
+        <w:rPr>
+          <w:rFonts w:ascii="Times" w:eastAsia="Times New Roman" w:hAnsi="Times" w:cs="Times"/>
+          <w:sz w:val="20"/>
+          <w:szCs w:val="20"/>
+          <w:lang w:eastAsia="es-AR"/>
+        </w:rPr>
+        <w:t> </w:t>
+      </w:r>
+      <w:proofErr w:type="spellStart"/>
+      <w:r>
+        <w:rPr>
+          <w:rFonts w:ascii="Times" w:eastAsia="Times New Roman" w:hAnsi="Times" w:cs="Times"/>
+          <w:sz w:val="20"/>
+          <w:szCs w:val="20"/>
+          <w:lang w:eastAsia="es-AR"/>
+        </w:rPr>
+        <w:t>perception</w:t>
+      </w:r>
+      <w:proofErr w:type="spellEnd"/>
+      <w:r>
+        <w:rPr>
+          <w:rFonts w:ascii="Times" w:eastAsia="Times New Roman" w:hAnsi="Times" w:cs="Times"/>
+          <w:sz w:val="20"/>
+          <w:szCs w:val="20"/>
+          <w:lang w:eastAsia="es-AR"/>
+        </w:rPr>
+        <w:t> to </w:t>
+      </w:r>
+      <w:proofErr w:type="spellStart"/>
+      <w:r>
+        <w:rPr>
+          <w:rFonts w:ascii="Times" w:eastAsia="Times New Roman" w:hAnsi="Times" w:cs="Times"/>
+          <w:sz w:val="20"/>
+          <w:szCs w:val="20"/>
+          <w:lang w:eastAsia="es-AR"/>
+        </w:rPr>
+        <w:t>agent</w:t>
+      </w:r>
+      <w:proofErr w:type="spellEnd"/>
+      <w:r>
+        <w:rPr>
+          <w:rFonts w:ascii="Times" w:eastAsia="Times New Roman" w:hAnsi="Times" w:cs="Times"/>
+          <w:sz w:val="20"/>
+          <w:szCs w:val="20"/>
+          <w:lang w:eastAsia="es-AR"/>
+        </w:rPr>
+        <w:t>...</w:t>
+      </w:r>
+      <w:r>
+        <w:rPr>
+          <w:rFonts w:ascii="Times" w:eastAsia="Times New Roman" w:hAnsi="Times" w:cs="Times"/>
+          <w:sz w:val="20"/>
+          <w:szCs w:val="20"/>
+          <w:lang w:val="en-US" w:eastAsia="es-AR"/>
+        </w:rPr>
+        <w:t> </w:t>
+      </w:r>
+    </w:p>
+    <w:p>
+      <w:pPr>
+        <w:spacing w:after="0" w:line="240" w:lineRule="auto"/>
+        <w:ind w:firstLine="225"/>
+        <w:textAlignment w:val="baseline"/>
+        <w:rPr>
+          <w:rFonts w:ascii="Segoe UI" w:eastAsia="Times New Roman" w:hAnsi="Segoe UI" w:cs="Segoe UI"/>
+          <w:sz w:val="12"/>
+          <w:szCs w:val="12"/>
+          <w:lang w:val="en-US" w:eastAsia="es-AR"/>
+        </w:rPr>
+      </w:pPr>
+      <w:proofErr w:type="spellStart"/>
+      <w:r>
+        <w:rPr>
+          <w:rFonts w:ascii="Times" w:eastAsia="Times New Roman" w:hAnsi="Times" w:cs="Times"/>
+          <w:sz w:val="20"/>
+          <w:szCs w:val="20"/>
+          <w:lang w:eastAsia="es-AR"/>
+        </w:rPr>
+        <w:t>Perception</w:t>
+      </w:r>
+      <w:proofErr w:type="spellEnd"/>
+      <w:r>
+        <w:rPr>
+          <w:rFonts w:ascii="Times" w:eastAsia="Times New Roman" w:hAnsi="Times" w:cs="Times"/>
+          <w:sz w:val="20"/>
+          <w:szCs w:val="20"/>
+          <w:lang w:eastAsia="es-AR"/>
+        </w:rPr>
+        <w:t>: </w:t>
+      </w:r>
+      <w:r>
+        <w:rPr>
+          <w:rFonts w:ascii="Times" w:eastAsia="Times New Roman" w:hAnsi="Times" w:cs="Times"/>
+          <w:sz w:val="20"/>
+          <w:szCs w:val="20"/>
+          <w:lang w:val="en-US" w:eastAsia="es-AR"/>
+        </w:rPr>
+        <w:t> </w:t>
+      </w:r>
+    </w:p>
+    <w:p>
+      <w:pPr>
+        <w:spacing w:after="0" w:line="240" w:lineRule="auto"/>
+        <w:ind w:firstLine="225"/>
+        <w:textAlignment w:val="baseline"/>
+        <w:rPr>
+          <w:rFonts w:ascii="Segoe UI" w:eastAsia="Times New Roman" w:hAnsi="Segoe UI" w:cs="Segoe UI"/>
+          <w:sz w:val="12"/>
+          <w:szCs w:val="12"/>
+          <w:lang w:val="en-US" w:eastAsia="es-AR"/>
+        </w:rPr>
+      </w:pPr>
+      <w:r>
+        <w:rPr>
+          <w:rFonts w:ascii="Times" w:eastAsia="Times New Roman" w:hAnsi="Times" w:cs="Times"/>
+          <w:sz w:val="20"/>
+          <w:szCs w:val="20"/>
+          <w:lang w:eastAsia="es-AR"/>
+        </w:rPr>
+        <w:t>    Obstáculos:</w:t>
+      </w:r>
+      <w:r>
+        <w:rPr>
+          <w:rFonts w:ascii="Times" w:eastAsia="Times New Roman" w:hAnsi="Times" w:cs="Times"/>
+          <w:sz w:val="20"/>
+          <w:szCs w:val="20"/>
+          <w:lang w:val="en-US" w:eastAsia="es-AR"/>
+        </w:rPr>
+        <w:t> </w:t>
+      </w:r>
+    </w:p>
+    <w:p>
+      <w:pPr>
+        <w:spacing w:after="0" w:line="240" w:lineRule="auto"/>
+        <w:ind w:firstLine="225"/>
+        <w:textAlignment w:val="baseline"/>
+        <w:rPr>
+          <w:rFonts w:ascii="Segoe UI" w:eastAsia="Times New Roman" w:hAnsi="Segoe UI" w:cs="Segoe UI"/>
+          <w:sz w:val="12"/>
+          <w:szCs w:val="12"/>
+          <w:lang w:val="en-US" w:eastAsia="es-AR"/>
+        </w:rPr>
+      </w:pPr>
+      <w:r>
+        <w:rPr>
+          <w:rFonts w:ascii="Times" w:eastAsia="Times New Roman" w:hAnsi="Times" w:cs="Times"/>
+          <w:sz w:val="20"/>
+          <w:szCs w:val="20"/>
+          <w:lang w:eastAsia="es-AR"/>
+        </w:rPr>
+        <w:t xml:space="preserve">        No hay </w:t>
+      </w:r>
+      <w:proofErr w:type="spellStart"/>
+      <w:r>
+        <w:rPr>
+          <w:rFonts w:ascii="Times" w:eastAsia="Times New Roman" w:hAnsi="Times" w:cs="Times"/>
+          <w:sz w:val="20"/>
+          <w:szCs w:val="20"/>
+          <w:lang w:eastAsia="es-AR"/>
+        </w:rPr>
+        <w:t>obstaculos</w:t>
+      </w:r>
+      <w:proofErr w:type="spellEnd"/>
+      <w:r>
+        <w:rPr>
+          <w:rFonts w:ascii="Times" w:eastAsia="Times New Roman" w:hAnsi="Times" w:cs="Times"/>
+          <w:sz w:val="20"/>
+          <w:szCs w:val="20"/>
+          <w:lang w:eastAsia="es-AR"/>
+        </w:rPr>
+        <w:t xml:space="preserve"> percibidos.</w:t>
+      </w:r>
+      <w:r>
+        <w:rPr>
+          <w:rFonts w:ascii="Times" w:eastAsia="Times New Roman" w:hAnsi="Times" w:cs="Times"/>
+          <w:sz w:val="20"/>
+          <w:szCs w:val="20"/>
+          <w:lang w:val="en-US" w:eastAsia="es-AR"/>
+        </w:rPr>
+        <w:t> </w:t>
+      </w:r>
+    </w:p>
+    <w:p>
+      <w:pPr>
+        <w:spacing w:after="0" w:line="240" w:lineRule="auto"/>
+        <w:ind w:firstLine="225"/>
+        <w:textAlignment w:val="baseline"/>
+        <w:rPr>
+          <w:rFonts w:ascii="Segoe UI" w:eastAsia="Times New Roman" w:hAnsi="Segoe UI" w:cs="Segoe UI"/>
+          <w:sz w:val="12"/>
+          <w:szCs w:val="12"/>
+          <w:lang w:val="en-US" w:eastAsia="es-AR"/>
+        </w:rPr>
+      </w:pPr>
+      <w:proofErr w:type="spellStart"/>
+      <w:r>
+        <w:rPr>
+          <w:rFonts w:ascii="Times" w:eastAsia="Times New Roman" w:hAnsi="Times" w:cs="Times"/>
+          <w:sz w:val="20"/>
+          <w:szCs w:val="20"/>
+          <w:lang w:eastAsia="es-AR"/>
+        </w:rPr>
+        <w:t>Agent</w:t>
+      </w:r>
+      <w:proofErr w:type="spellEnd"/>
+      <w:r>
+        <w:rPr>
+          <w:rFonts w:ascii="Times" w:eastAsia="Times New Roman" w:hAnsi="Times" w:cs="Times"/>
+          <w:sz w:val="20"/>
+          <w:szCs w:val="20"/>
+          <w:lang w:eastAsia="es-AR"/>
+        </w:rPr>
+        <w:t> </w:t>
+      </w:r>
+      <w:proofErr w:type="spellStart"/>
+      <w:r>
+        <w:rPr>
+          <w:rFonts w:ascii="Times" w:eastAsia="Times New Roman" w:hAnsi="Times" w:cs="Times"/>
+          <w:sz w:val="20"/>
+          <w:szCs w:val="20"/>
+          <w:lang w:eastAsia="es-AR"/>
+        </w:rPr>
+        <w:t>State</w:t>
+      </w:r>
+      <w:proofErr w:type="spellEnd"/>
+      <w:r>
+        <w:rPr>
+          <w:rFonts w:ascii="Times" w:eastAsia="Times New Roman" w:hAnsi="Times" w:cs="Times"/>
+          <w:sz w:val="20"/>
+          <w:szCs w:val="20"/>
+          <w:lang w:eastAsia="es-AR"/>
+        </w:rPr>
+        <w:t>: </w:t>
+      </w:r>
+      <w:r>
+        <w:rPr>
+          <w:rFonts w:ascii="Times" w:eastAsia="Times New Roman" w:hAnsi="Times" w:cs="Times"/>
+          <w:sz w:val="20"/>
+          <w:szCs w:val="20"/>
+          <w:lang w:val="en-US" w:eastAsia="es-AR"/>
+        </w:rPr>
+        <w:t> </w:t>
+      </w:r>
+    </w:p>
+    <w:p>
+      <w:pPr>
+        <w:spacing w:after="0" w:line="240" w:lineRule="auto"/>
+        <w:ind w:firstLine="225"/>
+        <w:textAlignment w:val="baseline"/>
+        <w:rPr>
+          <w:rFonts w:ascii="Segoe UI" w:eastAsia="Times New Roman" w:hAnsi="Segoe UI" w:cs="Segoe UI"/>
+          <w:sz w:val="12"/>
+          <w:szCs w:val="12"/>
+          <w:lang w:val="en-US" w:eastAsia="es-AR"/>
+        </w:rPr>
+      </w:pPr>
+      <w:r>
+        <w:rPr>
+          <w:rFonts w:ascii="Times" w:eastAsia="Times New Roman" w:hAnsi="Times" w:cs="Times"/>
+          <w:sz w:val="20"/>
+          <w:szCs w:val="20"/>
+          <w:lang w:eastAsia="es-AR"/>
+        </w:rPr>
+        <w:t>    Viniendo de: Dorrego (Que va de 162 a 154)</w:t>
+      </w:r>
+      <w:r>
+        <w:rPr>
+          <w:rFonts w:ascii="Times" w:eastAsia="Times New Roman" w:hAnsi="Times" w:cs="Times"/>
+          <w:sz w:val="20"/>
+          <w:szCs w:val="20"/>
+          <w:lang w:val="en-US" w:eastAsia="es-AR"/>
+        </w:rPr>
+        <w:t> </w:t>
+      </w:r>
+    </w:p>
+    <w:p>
+      <w:pPr>
+        <w:spacing w:after="0" w:line="240" w:lineRule="auto"/>
+        <w:ind w:firstLine="225"/>
+        <w:textAlignment w:val="baseline"/>
+        <w:rPr>
+          <w:rFonts w:ascii="Segoe UI" w:eastAsia="Times New Roman" w:hAnsi="Segoe UI" w:cs="Segoe UI"/>
+          <w:sz w:val="12"/>
+          <w:szCs w:val="12"/>
+          <w:lang w:val="en-US" w:eastAsia="es-AR"/>
+        </w:rPr>
+      </w:pPr>
+      <w:r>
+        <w:rPr>
+          <w:rFonts w:ascii="Times" w:eastAsia="Times New Roman" w:hAnsi="Times" w:cs="Times"/>
+          <w:sz w:val="20"/>
+          <w:szCs w:val="20"/>
+          <w:lang w:eastAsia="es-AR"/>
+        </w:rPr>
+        <w:t xml:space="preserve">    Posición: 154 - José María </w:t>
+      </w:r>
+      <w:proofErr w:type="spellStart"/>
+      <w:r>
+        <w:rPr>
+          <w:rFonts w:ascii="Times" w:eastAsia="Times New Roman" w:hAnsi="Times" w:cs="Times"/>
+          <w:sz w:val="20"/>
+          <w:szCs w:val="20"/>
+          <w:lang w:eastAsia="es-AR"/>
+        </w:rPr>
+        <w:t>Zuviría</w:t>
+      </w:r>
+      <w:proofErr w:type="spellEnd"/>
+      <w:r>
+        <w:rPr>
+          <w:rFonts w:ascii="Times" w:eastAsia="Times New Roman" w:hAnsi="Times" w:cs="Times"/>
+          <w:sz w:val="20"/>
+          <w:szCs w:val="20"/>
+          <w:lang w:eastAsia="es-AR"/>
+        </w:rPr>
+        <w:t xml:space="preserve"> # Dorrego</w:t>
+      </w:r>
+      <w:r>
+        <w:rPr>
+          <w:rFonts w:ascii="Times" w:eastAsia="Times New Roman" w:hAnsi="Times" w:cs="Times"/>
+          <w:sz w:val="20"/>
+          <w:szCs w:val="20"/>
+          <w:lang w:val="en-US" w:eastAsia="es-AR"/>
+        </w:rPr>
+        <w:t> </w:t>
+      </w:r>
+    </w:p>
+    <w:p>
+      <w:pPr>
+        <w:spacing w:after="0" w:line="240" w:lineRule="auto"/>
+        <w:ind w:firstLine="225"/>
+        <w:textAlignment w:val="baseline"/>
+        <w:rPr>
+          <w:rFonts w:ascii="Segoe UI" w:eastAsia="Times New Roman" w:hAnsi="Segoe UI" w:cs="Segoe UI"/>
+          <w:sz w:val="12"/>
+          <w:szCs w:val="12"/>
+          <w:lang w:val="en-US" w:eastAsia="es-AR"/>
+        </w:rPr>
+      </w:pPr>
+      <w:r>
+        <w:rPr>
+          <w:rFonts w:ascii="Times" w:eastAsia="Times New Roman" w:hAnsi="Times" w:cs="Times"/>
+          <w:sz w:val="20"/>
+          <w:szCs w:val="20"/>
+          <w:lang w:eastAsia="es-AR"/>
+        </w:rPr>
+        <w:t>    Apuntando a: Dorrego (Que va de 154 a 145)</w:t>
+      </w:r>
+      <w:r>
+        <w:rPr>
+          <w:rFonts w:ascii="Times" w:eastAsia="Times New Roman" w:hAnsi="Times" w:cs="Times"/>
+          <w:sz w:val="20"/>
+          <w:szCs w:val="20"/>
+          <w:lang w:val="en-US" w:eastAsia="es-AR"/>
+        </w:rPr>
+        <w:t> </w:t>
+      </w:r>
+    </w:p>
+    <w:p>
+      <w:pPr>
+        <w:spacing w:after="0" w:line="240" w:lineRule="auto"/>
+        <w:ind w:firstLine="225"/>
+        <w:textAlignment w:val="baseline"/>
+        <w:rPr>
+          <w:rFonts w:ascii="Segoe UI" w:eastAsia="Times New Roman" w:hAnsi="Segoe UI" w:cs="Segoe UI"/>
+          <w:sz w:val="12"/>
+          <w:szCs w:val="12"/>
+          <w:lang w:val="en-US" w:eastAsia="es-AR"/>
+        </w:rPr>
+      </w:pPr>
+      <w:proofErr w:type="spellStart"/>
+      <w:r>
+        <w:rPr>
+          <w:rFonts w:ascii="Times" w:eastAsia="Times New Roman" w:hAnsi="Times" w:cs="Times"/>
+          <w:sz w:val="20"/>
+          <w:szCs w:val="20"/>
+          <w:lang w:eastAsia="es-AR"/>
+        </w:rPr>
+        <w:t>Environment</w:t>
+      </w:r>
+      <w:proofErr w:type="spellEnd"/>
+      <w:r>
+        <w:rPr>
+          <w:rFonts w:ascii="Times" w:eastAsia="Times New Roman" w:hAnsi="Times" w:cs="Times"/>
+          <w:sz w:val="20"/>
+          <w:szCs w:val="20"/>
+          <w:lang w:eastAsia="es-AR"/>
+        </w:rPr>
+        <w:t>: </w:t>
+      </w:r>
+      <w:r>
+        <w:rPr>
+          <w:rFonts w:ascii="Times" w:eastAsia="Times New Roman" w:hAnsi="Times" w:cs="Times"/>
+          <w:sz w:val="20"/>
+          <w:szCs w:val="20"/>
+          <w:lang w:val="en-US" w:eastAsia="es-AR"/>
+        </w:rPr>
+        <w:t> </w:t>
+      </w:r>
+    </w:p>
+    <w:p>
+      <w:pPr>
+        <w:spacing w:after="0" w:line="240" w:lineRule="auto"/>
+        <w:ind w:firstLine="225"/>
+        <w:textAlignment w:val="baseline"/>
+        <w:rPr>
+          <w:rFonts w:ascii="Segoe UI" w:eastAsia="Times New Roman" w:hAnsi="Segoe UI" w:cs="Segoe UI"/>
+          <w:sz w:val="12"/>
+          <w:szCs w:val="12"/>
+          <w:lang w:val="en-US" w:eastAsia="es-AR"/>
+        </w:rPr>
+      </w:pPr>
+      <w:r>
+        <w:rPr>
+          <w:rFonts w:ascii="Times" w:eastAsia="Times New Roman" w:hAnsi="Times" w:cs="Times"/>
+          <w:sz w:val="20"/>
+          <w:szCs w:val="20"/>
+          <w:lang w:eastAsia="es-AR"/>
+        </w:rPr>
+        <w:t>    Tiempo: 28</w:t>
+      </w:r>
+      <w:r>
+        <w:rPr>
+          <w:rFonts w:ascii="Times" w:eastAsia="Times New Roman" w:hAnsi="Times" w:cs="Times"/>
+          <w:sz w:val="20"/>
+          <w:szCs w:val="20"/>
+          <w:lang w:val="en-US" w:eastAsia="es-AR"/>
+        </w:rPr>
+        <w:t> </w:t>
+      </w:r>
+    </w:p>
+    <w:p>
+      <w:pPr>
+        <w:spacing w:after="0" w:line="240" w:lineRule="auto"/>
+        <w:ind w:firstLine="225"/>
+        <w:textAlignment w:val="baseline"/>
+        <w:rPr>
+          <w:rFonts w:ascii="Segoe UI" w:eastAsia="Times New Roman" w:hAnsi="Segoe UI" w:cs="Segoe UI"/>
+          <w:sz w:val="12"/>
+          <w:szCs w:val="12"/>
+          <w:lang w:val="en-US" w:eastAsia="es-AR"/>
+        </w:rPr>
+      </w:pPr>
+      <w:r>
+        <w:rPr>
+          <w:rFonts w:ascii="Times" w:eastAsia="Times New Roman" w:hAnsi="Times" w:cs="Times"/>
+          <w:sz w:val="20"/>
+          <w:szCs w:val="20"/>
+          <w:lang w:eastAsia="es-AR"/>
+        </w:rPr>
+        <w:t>    Obstáculos de ahora:</w:t>
+      </w:r>
+      <w:r>
+        <w:rPr>
+          <w:rFonts w:ascii="Times" w:eastAsia="Times New Roman" w:hAnsi="Times" w:cs="Times"/>
+          <w:sz w:val="20"/>
+          <w:szCs w:val="20"/>
+          <w:lang w:val="en-US" w:eastAsia="es-AR"/>
+        </w:rPr>
+        <w:t> </w:t>
+      </w:r>
+    </w:p>
+    <w:p>
+      <w:pPr>
+        <w:spacing w:after="0" w:line="240" w:lineRule="auto"/>
+        <w:ind w:firstLine="225"/>
+        <w:textAlignment w:val="baseline"/>
+        <w:rPr>
+          <w:rFonts w:ascii="Segoe UI" w:eastAsia="Times New Roman" w:hAnsi="Segoe UI" w:cs="Segoe UI"/>
+          <w:sz w:val="12"/>
+          <w:szCs w:val="12"/>
+          <w:lang w:val="en-US" w:eastAsia="es-AR"/>
+        </w:rPr>
+      </w:pPr>
+      <w:r>
+        <w:rPr>
+          <w:rFonts w:ascii="Times" w:eastAsia="Times New Roman" w:hAnsi="Times" w:cs="Times"/>
+          <w:sz w:val="20"/>
+          <w:szCs w:val="20"/>
+          <w:lang w:eastAsia="es-AR"/>
+        </w:rPr>
+        <w:t xml:space="preserve">        Tipo: Parcial. Nombre: CORTE. Lugar: 154 - José María </w:t>
+      </w:r>
+      <w:proofErr w:type="spellStart"/>
+      <w:r>
+        <w:rPr>
+          <w:rFonts w:ascii="Times" w:eastAsia="Times New Roman" w:hAnsi="Times" w:cs="Times"/>
+          <w:sz w:val="20"/>
+          <w:szCs w:val="20"/>
+          <w:lang w:eastAsia="es-AR"/>
+        </w:rPr>
+        <w:t>Zuviría</w:t>
+      </w:r>
+      <w:proofErr w:type="spellEnd"/>
+      <w:r>
+        <w:rPr>
+          <w:rFonts w:ascii="Times" w:eastAsia="Times New Roman" w:hAnsi="Times" w:cs="Times"/>
+          <w:sz w:val="20"/>
+          <w:szCs w:val="20"/>
+          <w:lang w:eastAsia="es-AR"/>
+        </w:rPr>
+        <w:t xml:space="preserve"> # Dorrego. Inicio: 0. Fin: 1000.</w:t>
+      </w:r>
+      <w:r>
+        <w:rPr>
+          <w:rFonts w:ascii="Times" w:eastAsia="Times New Roman" w:hAnsi="Times" w:cs="Times"/>
+          <w:sz w:val="20"/>
+          <w:szCs w:val="20"/>
+          <w:lang w:val="en-US" w:eastAsia="es-AR"/>
+        </w:rPr>
+        <w:t> </w:t>
+      </w:r>
+    </w:p>
+    <w:p>
+      <w:pPr>
+        <w:spacing w:after="0" w:line="240" w:lineRule="auto"/>
+        <w:ind w:firstLine="225"/>
+        <w:textAlignment w:val="baseline"/>
+        <w:rPr>
+          <w:rFonts w:ascii="Segoe UI" w:eastAsia="Times New Roman" w:hAnsi="Segoe UI" w:cs="Segoe UI"/>
+          <w:sz w:val="12"/>
+          <w:szCs w:val="12"/>
+          <w:lang w:val="en-US" w:eastAsia="es-AR"/>
+        </w:rPr>
+      </w:pPr>
+      <w:r>
+        <w:rPr>
+          <w:rFonts w:ascii="Times" w:eastAsia="Times New Roman" w:hAnsi="Times" w:cs="Times"/>
+          <w:sz w:val="20"/>
+          <w:szCs w:val="20"/>
+          <w:lang w:eastAsia="es-AR"/>
+        </w:rPr>
+        <w:t xml:space="preserve">        Tipo: Parcial. Nombre: BACHEO. Lugar: 154 - José María </w:t>
+      </w:r>
+      <w:proofErr w:type="spellStart"/>
+      <w:r>
+        <w:rPr>
+          <w:rFonts w:ascii="Times" w:eastAsia="Times New Roman" w:hAnsi="Times" w:cs="Times"/>
+          <w:sz w:val="20"/>
+          <w:szCs w:val="20"/>
+          <w:lang w:eastAsia="es-AR"/>
+        </w:rPr>
+        <w:t>Zuviría</w:t>
+      </w:r>
+      <w:proofErr w:type="spellEnd"/>
+      <w:r>
+        <w:rPr>
+          <w:rFonts w:ascii="Times" w:eastAsia="Times New Roman" w:hAnsi="Times" w:cs="Times"/>
+          <w:sz w:val="20"/>
+          <w:szCs w:val="20"/>
+          <w:lang w:eastAsia="es-AR"/>
+        </w:rPr>
+        <w:t xml:space="preserve"> # Dorrego. Inicio: 0. Fin: 1000.</w:t>
+      </w:r>
+      <w:r>
+        <w:rPr>
+          <w:rFonts w:ascii="Times" w:eastAsia="Times New Roman" w:hAnsi="Times" w:cs="Times"/>
+          <w:sz w:val="20"/>
+          <w:szCs w:val="20"/>
+          <w:lang w:val="en-US" w:eastAsia="es-AR"/>
+        </w:rPr>
+        <w:t> </w:t>
+      </w:r>
+    </w:p>
+    <w:p>
+      <w:pPr>
+        <w:spacing w:after="0" w:line="240" w:lineRule="auto"/>
+        <w:ind w:firstLine="225"/>
+        <w:textAlignment w:val="baseline"/>
+        <w:rPr>
+          <w:rFonts w:ascii="Segoe UI" w:eastAsia="Times New Roman" w:hAnsi="Segoe UI" w:cs="Segoe UI"/>
+          <w:sz w:val="12"/>
+          <w:szCs w:val="12"/>
+          <w:lang w:val="en-US" w:eastAsia="es-AR"/>
+        </w:rPr>
+      </w:pPr>
+      <w:proofErr w:type="spellStart"/>
+      <w:r>
+        <w:rPr>
+          <w:rFonts w:ascii="Times" w:eastAsia="Times New Roman" w:hAnsi="Times" w:cs="Times"/>
+          <w:sz w:val="20"/>
+          <w:szCs w:val="20"/>
+          <w:lang w:eastAsia="es-AR"/>
+        </w:rPr>
+        <w:lastRenderedPageBreak/>
+        <w:t>Asking</w:t>
+      </w:r>
+      <w:proofErr w:type="spellEnd"/>
+      <w:r>
+        <w:rPr>
+          <w:rFonts w:ascii="Times" w:eastAsia="Times New Roman" w:hAnsi="Times" w:cs="Times"/>
+          <w:sz w:val="20"/>
+          <w:szCs w:val="20"/>
+          <w:lang w:eastAsia="es-AR"/>
+        </w:rPr>
+        <w:t> </w:t>
+      </w:r>
+      <w:proofErr w:type="spellStart"/>
+      <w:r>
+        <w:rPr>
+          <w:rFonts w:ascii="Times" w:eastAsia="Times New Roman" w:hAnsi="Times" w:cs="Times"/>
+          <w:sz w:val="20"/>
+          <w:szCs w:val="20"/>
+          <w:lang w:eastAsia="es-AR"/>
+        </w:rPr>
+        <w:t>the</w:t>
+      </w:r>
+      <w:proofErr w:type="spellEnd"/>
+      <w:r>
+        <w:rPr>
+          <w:rFonts w:ascii="Times" w:eastAsia="Times New Roman" w:hAnsi="Times" w:cs="Times"/>
+          <w:sz w:val="20"/>
+          <w:szCs w:val="20"/>
+          <w:lang w:eastAsia="es-AR"/>
+        </w:rPr>
+        <w:t> </w:t>
+      </w:r>
+      <w:proofErr w:type="spellStart"/>
+      <w:r>
+        <w:rPr>
+          <w:rFonts w:ascii="Times" w:eastAsia="Times New Roman" w:hAnsi="Times" w:cs="Times"/>
+          <w:sz w:val="20"/>
+          <w:szCs w:val="20"/>
+          <w:lang w:eastAsia="es-AR"/>
+        </w:rPr>
+        <w:t>agent</w:t>
+      </w:r>
+      <w:proofErr w:type="spellEnd"/>
+      <w:r>
+        <w:rPr>
+          <w:rFonts w:ascii="Times" w:eastAsia="Times New Roman" w:hAnsi="Times" w:cs="Times"/>
+          <w:sz w:val="20"/>
+          <w:szCs w:val="20"/>
+          <w:lang w:eastAsia="es-AR"/>
+        </w:rPr>
+        <w:t> </w:t>
+      </w:r>
+      <w:proofErr w:type="spellStart"/>
+      <w:r>
+        <w:rPr>
+          <w:rFonts w:ascii="Times" w:eastAsia="Times New Roman" w:hAnsi="Times" w:cs="Times"/>
+          <w:sz w:val="20"/>
+          <w:szCs w:val="20"/>
+          <w:lang w:eastAsia="es-AR"/>
+        </w:rPr>
+        <w:t>for</w:t>
+      </w:r>
+      <w:proofErr w:type="spellEnd"/>
+      <w:r>
+        <w:rPr>
+          <w:rFonts w:ascii="Times" w:eastAsia="Times New Roman" w:hAnsi="Times" w:cs="Times"/>
+          <w:sz w:val="20"/>
+          <w:szCs w:val="20"/>
+          <w:lang w:eastAsia="es-AR"/>
+        </w:rPr>
+        <w:t> </w:t>
+      </w:r>
+      <w:proofErr w:type="spellStart"/>
+      <w:r>
+        <w:rPr>
+          <w:rFonts w:ascii="Times" w:eastAsia="Times New Roman" w:hAnsi="Times" w:cs="Times"/>
+          <w:sz w:val="20"/>
+          <w:szCs w:val="20"/>
+          <w:lang w:eastAsia="es-AR"/>
+        </w:rPr>
+        <w:t>an</w:t>
+      </w:r>
+      <w:proofErr w:type="spellEnd"/>
+      <w:r>
+        <w:rPr>
+          <w:rFonts w:ascii="Times" w:eastAsia="Times New Roman" w:hAnsi="Times" w:cs="Times"/>
+          <w:sz w:val="20"/>
+          <w:szCs w:val="20"/>
+          <w:lang w:eastAsia="es-AR"/>
+        </w:rPr>
+        <w:t> </w:t>
+      </w:r>
+      <w:proofErr w:type="spellStart"/>
+      <w:r>
+        <w:rPr>
+          <w:rFonts w:ascii="Times" w:eastAsia="Times New Roman" w:hAnsi="Times" w:cs="Times"/>
+          <w:sz w:val="20"/>
+          <w:szCs w:val="20"/>
+          <w:lang w:eastAsia="es-AR"/>
+        </w:rPr>
+        <w:t>action</w:t>
+      </w:r>
+      <w:proofErr w:type="spellEnd"/>
+      <w:r>
+        <w:rPr>
+          <w:rFonts w:ascii="Times" w:eastAsia="Times New Roman" w:hAnsi="Times" w:cs="Times"/>
+          <w:sz w:val="20"/>
+          <w:szCs w:val="20"/>
+          <w:lang w:eastAsia="es-AR"/>
+        </w:rPr>
+        <w:t>...</w:t>
+      </w:r>
+      <w:r>
+        <w:rPr>
+          <w:rFonts w:ascii="Times" w:eastAsia="Times New Roman" w:hAnsi="Times" w:cs="Times"/>
+          <w:sz w:val="20"/>
+          <w:szCs w:val="20"/>
+          <w:lang w:val="en-US" w:eastAsia="es-AR"/>
+        </w:rPr>
+        <w:t> </w:t>
+      </w:r>
+    </w:p>
+    <w:p>
+      <w:pPr>
+        <w:spacing w:after="0" w:line="240" w:lineRule="auto"/>
+        <w:ind w:firstLine="225"/>
+        <w:textAlignment w:val="baseline"/>
+        <w:rPr>
+          <w:rFonts w:ascii="Segoe UI" w:eastAsia="Times New Roman" w:hAnsi="Segoe UI" w:cs="Segoe UI"/>
+          <w:sz w:val="12"/>
+          <w:szCs w:val="12"/>
+          <w:lang w:val="en-US" w:eastAsia="es-AR"/>
+        </w:rPr>
+      </w:pPr>
+      <w:proofErr w:type="spellStart"/>
+      <w:r>
+        <w:rPr>
+          <w:rFonts w:ascii="Times" w:eastAsia="Times New Roman" w:hAnsi="Times" w:cs="Times"/>
+          <w:sz w:val="20"/>
+          <w:szCs w:val="20"/>
+          <w:lang w:eastAsia="es-AR"/>
+        </w:rPr>
+        <w:t>Action</w:t>
+      </w:r>
+      <w:proofErr w:type="spellEnd"/>
+      <w:r>
+        <w:rPr>
+          <w:rFonts w:ascii="Times" w:eastAsia="Times New Roman" w:hAnsi="Times" w:cs="Times"/>
+          <w:sz w:val="20"/>
+          <w:szCs w:val="20"/>
+          <w:lang w:eastAsia="es-AR"/>
+        </w:rPr>
+        <w:t> </w:t>
+      </w:r>
+      <w:proofErr w:type="spellStart"/>
+      <w:r>
+        <w:rPr>
+          <w:rFonts w:ascii="Times" w:eastAsia="Times New Roman" w:hAnsi="Times" w:cs="Times"/>
+          <w:sz w:val="20"/>
+          <w:szCs w:val="20"/>
+          <w:lang w:eastAsia="es-AR"/>
+        </w:rPr>
+        <w:t>returned</w:t>
+      </w:r>
+      <w:proofErr w:type="spellEnd"/>
+      <w:r>
+        <w:rPr>
+          <w:rFonts w:ascii="Times" w:eastAsia="Times New Roman" w:hAnsi="Times" w:cs="Times"/>
+          <w:sz w:val="20"/>
+          <w:szCs w:val="20"/>
+          <w:lang w:eastAsia="es-AR"/>
+        </w:rPr>
+        <w:t>: Avanzar</w:t>
+      </w:r>
+      <w:r>
+        <w:rPr>
+          <w:rFonts w:ascii="Times" w:eastAsia="Times New Roman" w:hAnsi="Times" w:cs="Times"/>
+          <w:sz w:val="20"/>
+          <w:szCs w:val="20"/>
+          <w:lang w:val="en-US" w:eastAsia="es-AR"/>
+        </w:rPr>
+        <w:t> </w:t>
+      </w:r>
+    </w:p>
+    <w:p>
+      <w:pPr>
+        <w:spacing w:after="0" w:line="240" w:lineRule="auto"/>
+        <w:ind w:firstLine="225"/>
+        <w:textAlignment w:val="baseline"/>
+        <w:rPr>
+          <w:rFonts w:ascii="Segoe UI" w:eastAsia="Times New Roman" w:hAnsi="Segoe UI" w:cs="Segoe UI"/>
+          <w:sz w:val="12"/>
+          <w:szCs w:val="12"/>
+          <w:lang w:val="en-US" w:eastAsia="es-AR"/>
+        </w:rPr>
+      </w:pPr>
+      <w:r>
+        <w:rPr>
+          <w:rFonts w:ascii="Times" w:eastAsia="Times New Roman" w:hAnsi="Times" w:cs="Times"/>
+          <w:sz w:val="20"/>
+          <w:szCs w:val="20"/>
+          <w:lang w:eastAsia="es-AR"/>
+        </w:rPr>
+        <w:t> </w:t>
+      </w:r>
+      <w:r>
+        <w:rPr>
+          <w:rFonts w:ascii="Times" w:eastAsia="Times New Roman" w:hAnsi="Times" w:cs="Times"/>
+          <w:sz w:val="20"/>
+          <w:szCs w:val="20"/>
+          <w:lang w:val="en-US" w:eastAsia="es-AR"/>
+        </w:rPr>
+        <w:t> </w:t>
+      </w:r>
+    </w:p>
+    <w:p>
+      <w:pPr>
+        <w:spacing w:after="0" w:line="240" w:lineRule="auto"/>
+        <w:ind w:firstLine="225"/>
+        <w:textAlignment w:val="baseline"/>
+        <w:rPr>
+          <w:rFonts w:ascii="Segoe UI" w:eastAsia="Times New Roman" w:hAnsi="Segoe UI" w:cs="Segoe UI"/>
+          <w:sz w:val="12"/>
+          <w:szCs w:val="12"/>
+          <w:lang w:val="en-US" w:eastAsia="es-AR"/>
+        </w:rPr>
+      </w:pPr>
+      <w:proofErr w:type="spellStart"/>
+      <w:r>
+        <w:rPr>
+          <w:rFonts w:ascii="Times" w:eastAsia="Times New Roman" w:hAnsi="Times" w:cs="Times"/>
+          <w:sz w:val="20"/>
+          <w:szCs w:val="20"/>
+          <w:lang w:eastAsia="es-AR"/>
+        </w:rPr>
+        <w:t>Agent</w:t>
+      </w:r>
+      <w:proofErr w:type="spellEnd"/>
+      <w:r>
+        <w:rPr>
+          <w:rFonts w:ascii="Times" w:eastAsia="Times New Roman" w:hAnsi="Times" w:cs="Times"/>
+          <w:sz w:val="20"/>
+          <w:szCs w:val="20"/>
+          <w:lang w:eastAsia="es-AR"/>
+        </w:rPr>
+        <w:t> has </w:t>
+      </w:r>
+      <w:proofErr w:type="spellStart"/>
+      <w:r>
+        <w:rPr>
+          <w:rFonts w:ascii="Times" w:eastAsia="Times New Roman" w:hAnsi="Times" w:cs="Times"/>
+          <w:sz w:val="20"/>
+          <w:szCs w:val="20"/>
+          <w:lang w:eastAsia="es-AR"/>
+        </w:rPr>
+        <w:t>reached</w:t>
+      </w:r>
+      <w:proofErr w:type="spellEnd"/>
+      <w:r>
+        <w:rPr>
+          <w:rFonts w:ascii="Times" w:eastAsia="Times New Roman" w:hAnsi="Times" w:cs="Times"/>
+          <w:sz w:val="20"/>
+          <w:szCs w:val="20"/>
+          <w:lang w:eastAsia="es-AR"/>
+        </w:rPr>
+        <w:t> </w:t>
+      </w:r>
+      <w:proofErr w:type="spellStart"/>
+      <w:r>
+        <w:rPr>
+          <w:rFonts w:ascii="Times" w:eastAsia="Times New Roman" w:hAnsi="Times" w:cs="Times"/>
+          <w:sz w:val="20"/>
+          <w:szCs w:val="20"/>
+          <w:lang w:eastAsia="es-AR"/>
+        </w:rPr>
+        <w:t>the</w:t>
+      </w:r>
+      <w:proofErr w:type="spellEnd"/>
+      <w:r>
+        <w:rPr>
+          <w:rFonts w:ascii="Times" w:eastAsia="Times New Roman" w:hAnsi="Times" w:cs="Times"/>
+          <w:sz w:val="20"/>
+          <w:szCs w:val="20"/>
+          <w:lang w:eastAsia="es-AR"/>
+        </w:rPr>
+        <w:t> </w:t>
+      </w:r>
+      <w:proofErr w:type="spellStart"/>
+      <w:r>
+        <w:rPr>
+          <w:rFonts w:ascii="Times" w:eastAsia="Times New Roman" w:hAnsi="Times" w:cs="Times"/>
+          <w:sz w:val="20"/>
+          <w:szCs w:val="20"/>
+          <w:lang w:eastAsia="es-AR"/>
+        </w:rPr>
+        <w:t>goal</w:t>
+      </w:r>
+      <w:proofErr w:type="spellEnd"/>
+      <w:r>
+        <w:rPr>
+          <w:rFonts w:ascii="Times" w:eastAsia="Times New Roman" w:hAnsi="Times" w:cs="Times"/>
+          <w:sz w:val="20"/>
+          <w:szCs w:val="20"/>
+          <w:lang w:eastAsia="es-AR"/>
+        </w:rPr>
+        <w:t>!</w:t>
+      </w:r>
+      <w:r>
+        <w:rPr>
+          <w:rFonts w:ascii="Times" w:eastAsia="Times New Roman" w:hAnsi="Times" w:cs="Times"/>
+          <w:sz w:val="20"/>
+          <w:szCs w:val="20"/>
+          <w:lang w:val="en-US" w:eastAsia="es-AR"/>
+        </w:rPr>
+        <w:t> </w:t>
+      </w:r>
+    </w:p>
+    <w:p>
+      <w:pPr>
+        <w:spacing w:after="0" w:line="240" w:lineRule="auto"/>
+        <w:ind w:firstLine="225"/>
+        <w:textAlignment w:val="baseline"/>
+        <w:rPr>
+          <w:rFonts w:ascii="Segoe UI" w:eastAsia="Times New Roman" w:hAnsi="Segoe UI" w:cs="Segoe UI"/>
+          <w:sz w:val="12"/>
+          <w:szCs w:val="12"/>
+          <w:lang w:val="en-US" w:eastAsia="es-AR"/>
+        </w:rPr>
+      </w:pPr>
+      <w:r>
+        <w:rPr>
+          <w:rFonts w:ascii="Times" w:eastAsia="Times New Roman" w:hAnsi="Times" w:cs="Times"/>
+          <w:sz w:val="20"/>
+          <w:szCs w:val="20"/>
+          <w:lang w:eastAsia="es-AR"/>
+        </w:rPr>
+        <w:t> </w:t>
+      </w:r>
+      <w:r>
+        <w:rPr>
+          <w:rFonts w:ascii="Times" w:eastAsia="Times New Roman" w:hAnsi="Times" w:cs="Times"/>
+          <w:sz w:val="20"/>
+          <w:szCs w:val="20"/>
+          <w:lang w:val="en-US" w:eastAsia="es-AR"/>
+        </w:rPr>
+        <w:t> </w:t>
+      </w:r>
+    </w:p>
+    <w:p>
+      <w:pPr>
+        <w:spacing w:line="240" w:lineRule="auto"/>
+        <w:rPr>
+          <w:rFonts w:ascii="Times New Roman" w:hAnsi="Times New Roman" w:cs="Times New Roman"/>
+          <w:sz w:val="20"/>
+          <w:szCs w:val="20"/>
+        </w:rPr>
+      </w:pPr>
+    </w:p>
+    <w:p>
+      <w:pPr>
+        <w:spacing w:after="0" w:line="240" w:lineRule="auto"/>
+        <w:ind w:firstLine="225"/>
+        <w:jc w:val="both"/>
+        <w:textAlignment w:val="baseline"/>
+        <w:rPr>
+          <w:rStyle w:val="eop"/>
+          <w:rFonts w:ascii="Segoe UI" w:eastAsia="Times New Roman" w:hAnsi="Segoe UI" w:cs="Segoe UI"/>
+          <w:b/>
+          <w:bCs/>
+          <w:sz w:val="12"/>
+          <w:szCs w:val="12"/>
+          <w:lang w:val="es-ES" w:eastAsia="es-AR"/>
+        </w:rPr>
+      </w:pPr>
+      <w:r>
+        <w:rPr>
+          <w:rFonts w:ascii="Times" w:eastAsia="Times New Roman" w:hAnsi="Times" w:cs="Times"/>
+          <w:b/>
+          <w:bCs/>
+          <w:sz w:val="20"/>
+          <w:szCs w:val="20"/>
+          <w:lang w:eastAsia="es-AR"/>
+        </w:rPr>
+        <w:t>Primer árbol de búsqueda:</w:t>
+      </w:r>
+      <w:bookmarkStart w:id="0" w:name="_GoBack"/>
+      <w:bookmarkEnd w:id="0"/>
+    </w:p>
+    <w:p>
+      <w:pPr>
+        <w:spacing w:line="240" w:lineRule="auto"/>
+        <w:rPr>
+          <w:rFonts w:ascii="Times New Roman" w:hAnsi="Times New Roman" w:cs="Times New Roman"/>
+          <w:sz w:val="20"/>
+          <w:szCs w:val="20"/>
+        </w:rPr>
+      </w:pPr>
+      <w:r>
+        <w:rPr>
+          <w:noProof/>
+        </w:rPr>
+      </w:r>
+      <w:r>
+        <w:rPr>
+          <w:rFonts w:ascii="Times New Roman" w:hAnsi="Times New Roman" w:cs="Times New Roman"/>
+          <w:sz w:val="20"/>
+          <w:szCs w:val="20"/>
+        </w:rPr>
+        <w:pict>
+          <v:shape id="_x0000_s1028" type="#_x0000_t75" style="width:281.55pt;height:348.75pt;mso-left-percent:-10001;mso-top-percent:-10001;mso-position-horizontal:absolute;mso-position-horizontal-relative:char;mso-position-vertical:absolute;mso-position-vertical-relative:line;mso-left-percent:-10001;mso-top-percent:-10001">
+            <v:imagedata r:id="rId8" o:title="arbol de busqueda inicial" croptop="2462f" cropbottom="35939f" cropleft="20774f" cropright="742f"/>
+            <w10:wrap type="none"/>
+            <w10:anchorlock/>
           </v:shape>
         </w:pict>
       </w:r>
@@ -21076,7 +24242,7 @@
 </file>
 
 <file path=customXml/itemProps1.xml><?xml version="1.0" encoding="utf-8"?>
-<ds:datastoreItem xmlns:ds="http://schemas.openxmlformats.org/officeDocument/2006/customXml" ds:itemID="{05AD3ECD-6184-4DB6-8B48-519B032B6507}">
+<ds:datastoreItem xmlns:ds="http://schemas.openxmlformats.org/officeDocument/2006/customXml" ds:itemID="{8A51D0C4-D0BE-41B5-ABC8-669872EF56B9}">
   <ds:schemaRefs>
     <ds:schemaRef ds:uri="http://schemas.openxmlformats.org/officeDocument/2006/bibliography"/>
   </ds:schemaRefs>

</xml_diff>

<commit_message>
Cambiado formato tiempo total
</commit_message>
<xml_diff>
--- a/docs/Anexo C.docx
+++ b/docs/Anexo C.docx
@@ -9,6 +9,8 @@
           <w:rStyle w:val="normaltextrun"/>
         </w:rPr>
       </w:pPr>
+      <w:bookmarkStart w:id="0" w:name="_GoBack"/>
+      <w:bookmarkEnd w:id="0"/>
       <w:r>
         <w:rPr>
           <w:rStyle w:val="normaltextrun"/>
@@ -8253,10 +8255,7 @@
     </w:p>
     <w:p>
       <w:pPr>
-        <w:pStyle w:val="paragraph"/>
-        <w:spacing w:before="0" w:beforeAutospacing="0" w:after="0" w:afterAutospacing="0"/>
-        <w:ind w:firstLine="225"/>
-        <w:textAlignment w:val="baseline"/>
+        <w:pStyle w:val="Ttulo2"/>
         <w:rPr>
           <w:rFonts w:ascii="Segoe UI" w:hAnsi="Segoe UI" w:cs="Segoe UI"/>
           <w:sz w:val="12"/>
@@ -8284,20 +8283,6 @@
         </w:rPr>
         <w:t xml:space="preserve"> total: 22</w:t>
       </w:r>
-    </w:p>
-    <w:p>
-      <w:pPr>
-        <w:spacing w:after="0" w:line="240" w:lineRule="auto"/>
-        <w:ind w:firstLine="225"/>
-        <w:jc w:val="both"/>
-        <w:textAlignment w:val="baseline"/>
-        <w:rPr>
-          <w:rStyle w:val="eop"/>
-          <w:sz w:val="20"/>
-          <w:szCs w:val="20"/>
-          <w:lang w:val="es-ES"/>
-        </w:rPr>
-      </w:pPr>
     </w:p>
     <w:p>
       <w:pPr>
@@ -11648,13 +11633,8 @@
     </w:p>
     <w:p>
       <w:pPr>
-        <w:pStyle w:val="paragraph"/>
-        <w:spacing w:before="0" w:beforeAutospacing="0" w:after="0" w:afterAutospacing="0"/>
-        <w:ind w:firstLine="225"/>
-        <w:textAlignment w:val="baseline"/>
-        <w:rPr>
-          <w:sz w:val="20"/>
-          <w:szCs w:val="20"/>
+        <w:pStyle w:val="Ttulo2"/>
+        <w:rPr>
           <w:lang w:val="en-US"/>
         </w:rPr>
         <w:sectPr>
@@ -11728,6 +11708,7 @@
           <w:noProof/>
           <w:sz w:val="20"/>
           <w:szCs w:val="20"/>
+          <w:lang w:val="es-ES" w:eastAsia="es-ES"/>
         </w:rPr>
         <w:drawing>
           <wp:inline distT="0" distB="0" distL="0" distR="0">
@@ -20221,10 +20202,7 @@
     </w:p>
     <w:p>
       <w:pPr>
-        <w:pStyle w:val="paragraph"/>
-        <w:spacing w:before="0" w:beforeAutospacing="0" w:after="0" w:afterAutospacing="0"/>
-        <w:ind w:firstLine="225"/>
-        <w:textAlignment w:val="baseline"/>
+        <w:pStyle w:val="Ttulo2"/>
         <w:rPr>
           <w:rFonts w:ascii="Segoe UI" w:hAnsi="Segoe UI" w:cs="Segoe UI"/>
           <w:sz w:val="12"/>
@@ -23476,33 +23454,20 @@
     </w:p>
     <w:p>
       <w:pPr>
-        <w:spacing w:after="0" w:line="240" w:lineRule="auto"/>
-        <w:ind w:firstLine="225"/>
-        <w:textAlignment w:val="baseline"/>
-        <w:rPr>
-          <w:rFonts w:ascii="Segoe UI" w:eastAsia="Times New Roman" w:hAnsi="Segoe UI" w:cs="Segoe UI"/>
-          <w:sz w:val="12"/>
-          <w:szCs w:val="12"/>
-          <w:lang w:val="en-US" w:eastAsia="es-AR"/>
-        </w:rPr>
-      </w:pPr>
-      <w:r>
-        <w:rPr>
-          <w:rFonts w:ascii="Times" w:eastAsia="Times New Roman" w:hAnsi="Times" w:cs="Times"/>
-          <w:sz w:val="20"/>
-          <w:szCs w:val="20"/>
-          <w:lang w:eastAsia="es-AR"/>
-        </w:rPr>
+        <w:pStyle w:val="Ttulo3"/>
+        <w:rPr>
+          <w:rFonts w:ascii="Segoe UI" w:hAnsi="Segoe UI" w:cs="Segoe UI"/>
+          <w:sz w:val="12"/>
+          <w:szCs w:val="12"/>
+          <w:lang w:val="en-US"/>
+        </w:rPr>
+      </w:pPr>
+      <w:r>
         <w:t>Tiempo total: 34</w:t>
       </w:r>
-      <w:bookmarkStart w:id="0" w:name="_GoBack"/>
-      <w:bookmarkEnd w:id="0"/>
-      <w:r>
-        <w:rPr>
-          <w:rFonts w:ascii="Times" w:eastAsia="Times New Roman" w:hAnsi="Times" w:cs="Times"/>
-          <w:sz w:val="20"/>
-          <w:szCs w:val="20"/>
-          <w:lang w:val="en-US" w:eastAsia="es-AR"/>
+      <w:r>
+        <w:rPr>
+          <w:lang w:val="en-US"/>
         </w:rPr>
         <w:t> </w:t>
       </w:r>
@@ -23572,7 +23537,7 @@
           <w:szCs w:val="20"/>
         </w:rPr>
         <w:pict>
-          <v:shape id="_x0000_i1025" type="#_x0000_t75" style="width:348.75pt;height:281.25pt;mso-left-percent:-10001;mso-top-percent:-10001;mso-position-horizontal:absolute;mso-position-horizontal-relative:char;mso-position-vertical:absolute;mso-position-vertical-relative:line;mso-left-percent:-10001;mso-top-percent:-10001">
+          <v:shape id="_x0000_i1025" type="#_x0000_t75" style="width:348.8pt;height:281pt;mso-left-percent:-10001;mso-top-percent:-10001;mso-position-horizontal:absolute;mso-position-horizontal-relative:char;mso-position-vertical:absolute;mso-position-vertical-relative:line;mso-left-percent:-10001;mso-top-percent:-10001">
             <v:imagedata r:id="rId8" o:title="arbol de busqueda inicial" croptop="742f" cropbottom="20774f" cropleft="2462f" cropright="35939f"/>
           </v:shape>
         </w:pict>
@@ -24468,7 +24433,7 @@
 </file>
 
 <file path=customXml/itemProps1.xml><?xml version="1.0" encoding="utf-8"?>
-<ds:datastoreItem xmlns:ds="http://schemas.openxmlformats.org/officeDocument/2006/customXml" ds:itemID="{D9711FF0-42DA-4463-9E55-1B5F03C59816}">
+<ds:datastoreItem xmlns:ds="http://schemas.openxmlformats.org/officeDocument/2006/customXml" ds:itemID="{D5CF861E-0292-4203-BCC8-B24D47D7715F}">
   <ds:schemaRefs>
     <ds:schemaRef ds:uri="http://schemas.openxmlformats.org/officeDocument/2006/bibliography"/>
   </ds:schemaRefs>

</xml_diff>